<commit_message>
def iaas, paas, saas
</commit_message>
<xml_diff>
--- a/PaaS Doc Gle/DocGénéralePaaS1.docx
+++ b/PaaS Doc Gle/DocGénéralePaaS1.docx
@@ -54,7 +54,7 @@
           <w:r>
             <w:fldChar w:fldCharType="separate"/>
           </w:r>
-          <w:hyperlink w:anchor="_Toc360190181" w:history="1">
+          <w:hyperlink w:anchor="_Toc360197135" w:history="1">
             <w:r>
               <w:rPr>
                 <w:rStyle w:val="Lienhypertexte"/>
@@ -81,7 +81,7 @@
                 <w:noProof/>
                 <w:webHidden/>
               </w:rPr>
-              <w:instrText xml:space="preserve"> PAGEREF _Toc360190181 \h </w:instrText>
+              <w:instrText xml:space="preserve"> PAGEREF _Toc360197135 \h </w:instrText>
             </w:r>
             <w:r>
               <w:rPr>
@@ -124,7 +124,7 @@
               <w:lang w:eastAsia="fr-FR"/>
             </w:rPr>
           </w:pPr>
-          <w:hyperlink w:anchor="_Toc360190182" w:history="1">
+          <w:hyperlink w:anchor="_Toc360197136" w:history="1">
             <w:r>
               <w:rPr>
                 <w:rStyle w:val="Lienhypertexte"/>
@@ -165,7 +165,7 @@
                 <w:noProof/>
                 <w:webHidden/>
               </w:rPr>
-              <w:instrText xml:space="preserve"> PAGEREF _Toc360190182 \h </w:instrText>
+              <w:instrText xml:space="preserve"> PAGEREF _Toc360197136 \h </w:instrText>
             </w:r>
             <w:r>
               <w:rPr>
@@ -208,7 +208,7 @@
               <w:lang w:eastAsia="fr-FR"/>
             </w:rPr>
           </w:pPr>
-          <w:hyperlink w:anchor="_Toc360190183" w:history="1">
+          <w:hyperlink w:anchor="_Toc360197137" w:history="1">
             <w:r>
               <w:rPr>
                 <w:rStyle w:val="Lienhypertexte"/>
@@ -249,7 +249,7 @@
                 <w:noProof/>
                 <w:webHidden/>
               </w:rPr>
-              <w:instrText xml:space="preserve"> PAGEREF _Toc360190183 \h </w:instrText>
+              <w:instrText xml:space="preserve"> PAGEREF _Toc360197137 \h </w:instrText>
             </w:r>
             <w:r>
               <w:rPr>
@@ -292,7 +292,7 @@
               <w:lang w:eastAsia="fr-FR"/>
             </w:rPr>
           </w:pPr>
-          <w:hyperlink w:anchor="_Toc360190184" w:history="1">
+          <w:hyperlink w:anchor="_Toc360197138" w:history="1">
             <w:r>
               <w:rPr>
                 <w:rStyle w:val="Lienhypertexte"/>
@@ -333,7 +333,7 @@
                 <w:noProof/>
                 <w:webHidden/>
               </w:rPr>
-              <w:instrText xml:space="preserve"> PAGEREF _Toc360190184 \h </w:instrText>
+              <w:instrText xml:space="preserve"> PAGEREF _Toc360197138 \h </w:instrText>
             </w:r>
             <w:r>
               <w:rPr>
@@ -376,7 +376,7 @@
               <w:lang w:eastAsia="fr-FR"/>
             </w:rPr>
           </w:pPr>
-          <w:hyperlink w:anchor="_Toc360190185" w:history="1">
+          <w:hyperlink w:anchor="_Toc360197139" w:history="1">
             <w:r>
               <w:rPr>
                 <w:rStyle w:val="Lienhypertexte"/>
@@ -417,7 +417,7 @@
                 <w:noProof/>
                 <w:webHidden/>
               </w:rPr>
-              <w:instrText xml:space="preserve"> PAGEREF _Toc360190185 \h </w:instrText>
+              <w:instrText xml:space="preserve"> PAGEREF _Toc360197139 \h </w:instrText>
             </w:r>
             <w:r>
               <w:rPr>
@@ -460,7 +460,7 @@
               <w:lang w:eastAsia="fr-FR"/>
             </w:rPr>
           </w:pPr>
-          <w:hyperlink w:anchor="_Toc360190186" w:history="1">
+          <w:hyperlink w:anchor="_Toc360197140" w:history="1">
             <w:r>
               <w:rPr>
                 <w:rStyle w:val="Lienhypertexte"/>
@@ -501,7 +501,7 @@
                 <w:noProof/>
                 <w:webHidden/>
               </w:rPr>
-              <w:instrText xml:space="preserve"> PAGEREF _Toc360190186 \h </w:instrText>
+              <w:instrText xml:space="preserve"> PAGEREF _Toc360197140 \h </w:instrText>
             </w:r>
             <w:r>
               <w:rPr>
@@ -544,7 +544,7 @@
               <w:lang w:eastAsia="fr-FR"/>
             </w:rPr>
           </w:pPr>
-          <w:hyperlink w:anchor="_Toc360190187" w:history="1">
+          <w:hyperlink w:anchor="_Toc360197141" w:history="1">
             <w:r>
               <w:rPr>
                 <w:rStyle w:val="Lienhypertexte"/>
@@ -585,7 +585,7 @@
                 <w:noProof/>
                 <w:webHidden/>
               </w:rPr>
-              <w:instrText xml:space="preserve"> PAGEREF _Toc360190187 \h </w:instrText>
+              <w:instrText xml:space="preserve"> PAGEREF _Toc360197141 \h </w:instrText>
             </w:r>
             <w:r>
               <w:rPr>
@@ -605,7 +605,7 @@
                 <w:noProof/>
                 <w:webHidden/>
               </w:rPr>
-              <w:t>2</w:t>
+              <w:t>3</w:t>
             </w:r>
             <w:r>
               <w:rPr>
@@ -628,7 +628,7 @@
               <w:lang w:eastAsia="fr-FR"/>
             </w:rPr>
           </w:pPr>
-          <w:hyperlink w:anchor="_Toc360190188" w:history="1">
+          <w:hyperlink w:anchor="_Toc360197142" w:history="1">
             <w:r>
               <w:rPr>
                 <w:rStyle w:val="Lienhypertexte"/>
@@ -669,7 +669,7 @@
                 <w:noProof/>
                 <w:webHidden/>
               </w:rPr>
-              <w:instrText xml:space="preserve"> PAGEREF _Toc360190188 \h </w:instrText>
+              <w:instrText xml:space="preserve"> PAGEREF _Toc360197142 \h </w:instrText>
             </w:r>
             <w:r>
               <w:rPr>
@@ -712,7 +712,7 @@
               <w:lang w:eastAsia="fr-FR"/>
             </w:rPr>
           </w:pPr>
-          <w:hyperlink w:anchor="_Toc360190189" w:history="1">
+          <w:hyperlink w:anchor="_Toc360197143" w:history="1">
             <w:r>
               <w:rPr>
                 <w:rStyle w:val="Lienhypertexte"/>
@@ -753,7 +753,7 @@
                 <w:noProof/>
                 <w:webHidden/>
               </w:rPr>
-              <w:instrText xml:space="preserve"> PAGEREF _Toc360190189 \h </w:instrText>
+              <w:instrText xml:space="preserve"> PAGEREF _Toc360197143 \h </w:instrText>
             </w:r>
             <w:r>
               <w:rPr>
@@ -796,7 +796,7 @@
               <w:lang w:eastAsia="fr-FR"/>
             </w:rPr>
           </w:pPr>
-          <w:hyperlink w:anchor="_Toc360190190" w:history="1">
+          <w:hyperlink w:anchor="_Toc360197144" w:history="1">
             <w:r>
               <w:rPr>
                 <w:rStyle w:val="Lienhypertexte"/>
@@ -837,7 +837,7 @@
                 <w:noProof/>
                 <w:webHidden/>
               </w:rPr>
-              <w:instrText xml:space="preserve"> PAGEREF _Toc360190190 \h </w:instrText>
+              <w:instrText xml:space="preserve"> PAGEREF _Toc360197144 \h </w:instrText>
             </w:r>
             <w:r>
               <w:rPr>
@@ -880,7 +880,7 @@
               <w:lang w:eastAsia="fr-FR"/>
             </w:rPr>
           </w:pPr>
-          <w:hyperlink w:anchor="_Toc360190191" w:history="1">
+          <w:hyperlink w:anchor="_Toc360197145" w:history="1">
             <w:r>
               <w:rPr>
                 <w:rStyle w:val="Lienhypertexte"/>
@@ -921,7 +921,7 @@
                 <w:noProof/>
                 <w:webHidden/>
               </w:rPr>
-              <w:instrText xml:space="preserve"> PAGEREF _Toc360190191 \h </w:instrText>
+              <w:instrText xml:space="preserve"> PAGEREF _Toc360197145 \h </w:instrText>
             </w:r>
             <w:r>
               <w:rPr>
@@ -964,7 +964,7 @@
               <w:lang w:eastAsia="fr-FR"/>
             </w:rPr>
           </w:pPr>
-          <w:hyperlink w:anchor="_Toc360190192" w:history="1">
+          <w:hyperlink w:anchor="_Toc360197146" w:history="1">
             <w:r>
               <w:rPr>
                 <w:rStyle w:val="Lienhypertexte"/>
@@ -1005,7 +1005,7 @@
                 <w:noProof/>
                 <w:webHidden/>
               </w:rPr>
-              <w:instrText xml:space="preserve"> PAGEREF _Toc360190192 \h </w:instrText>
+              <w:instrText xml:space="preserve"> PAGEREF _Toc360197146 \h </w:instrText>
             </w:r>
             <w:r>
               <w:rPr>
@@ -1025,7 +1025,7 @@
                 <w:noProof/>
                 <w:webHidden/>
               </w:rPr>
-              <w:t>3</w:t>
+              <w:t>4</w:t>
             </w:r>
             <w:r>
               <w:rPr>
@@ -1048,7 +1048,7 @@
               <w:lang w:eastAsia="fr-FR"/>
             </w:rPr>
           </w:pPr>
-          <w:hyperlink w:anchor="_Toc360190193" w:history="1">
+          <w:hyperlink w:anchor="_Toc360197147" w:history="1">
             <w:r>
               <w:rPr>
                 <w:rStyle w:val="Lienhypertexte"/>
@@ -1089,7 +1089,7 @@
                 <w:noProof/>
                 <w:webHidden/>
               </w:rPr>
-              <w:instrText xml:space="preserve"> PAGEREF _Toc360190193 \h </w:instrText>
+              <w:instrText xml:space="preserve"> PAGEREF _Toc360197147 \h </w:instrText>
             </w:r>
             <w:r>
               <w:rPr>
@@ -1132,7 +1132,7 @@
               <w:lang w:eastAsia="fr-FR"/>
             </w:rPr>
           </w:pPr>
-          <w:hyperlink w:anchor="_Toc360190194" w:history="1">
+          <w:hyperlink w:anchor="_Toc360197148" w:history="1">
             <w:r>
               <w:rPr>
                 <w:rStyle w:val="Lienhypertexte"/>
@@ -1173,7 +1173,7 @@
                 <w:noProof/>
                 <w:webHidden/>
               </w:rPr>
-              <w:instrText xml:space="preserve"> PAGEREF _Toc360190194 \h </w:instrText>
+              <w:instrText xml:space="preserve"> PAGEREF _Toc360197148 \h </w:instrText>
             </w:r>
             <w:r>
               <w:rPr>
@@ -1216,7 +1216,7 @@
               <w:lang w:eastAsia="fr-FR"/>
             </w:rPr>
           </w:pPr>
-          <w:hyperlink w:anchor="_Toc360190195" w:history="1">
+          <w:hyperlink w:anchor="_Toc360197149" w:history="1">
             <w:r>
               <w:rPr>
                 <w:rStyle w:val="Lienhypertexte"/>
@@ -1257,7 +1257,7 @@
                 <w:noProof/>
                 <w:webHidden/>
               </w:rPr>
-              <w:instrText xml:space="preserve"> PAGEREF _Toc360190195 \h </w:instrText>
+              <w:instrText xml:space="preserve"> PAGEREF _Toc360197149 \h </w:instrText>
             </w:r>
             <w:r>
               <w:rPr>
@@ -1277,7 +1277,7 @@
                 <w:noProof/>
                 <w:webHidden/>
               </w:rPr>
-              <w:t>5</w:t>
+              <w:t>6</w:t>
             </w:r>
             <w:r>
               <w:rPr>
@@ -1300,7 +1300,7 @@
               <w:lang w:eastAsia="fr-FR"/>
             </w:rPr>
           </w:pPr>
-          <w:hyperlink w:anchor="_Toc360190196" w:history="1">
+          <w:hyperlink w:anchor="_Toc360197150" w:history="1">
             <w:r>
               <w:rPr>
                 <w:rStyle w:val="Lienhypertexte"/>
@@ -1341,7 +1341,7 @@
                 <w:noProof/>
                 <w:webHidden/>
               </w:rPr>
-              <w:instrText xml:space="preserve"> PAGEREF _Toc360190196 \h </w:instrText>
+              <w:instrText xml:space="preserve"> PAGEREF _Toc360197150 \h </w:instrText>
             </w:r>
             <w:r>
               <w:rPr>
@@ -1361,7 +1361,7 @@
                 <w:noProof/>
                 <w:webHidden/>
               </w:rPr>
-              <w:t>6</w:t>
+              <w:t>7</w:t>
             </w:r>
             <w:r>
               <w:rPr>
@@ -1384,7 +1384,7 @@
               <w:lang w:eastAsia="fr-FR"/>
             </w:rPr>
           </w:pPr>
-          <w:hyperlink w:anchor="_Toc360190197" w:history="1">
+          <w:hyperlink w:anchor="_Toc360197151" w:history="1">
             <w:r>
               <w:rPr>
                 <w:rStyle w:val="Lienhypertexte"/>
@@ -1427,7 +1427,7 @@
                 <w:noProof/>
                 <w:webHidden/>
               </w:rPr>
-              <w:instrText xml:space="preserve"> PAGEREF _Toc360190197 \h </w:instrText>
+              <w:instrText xml:space="preserve"> PAGEREF _Toc360197151 \h </w:instrText>
             </w:r>
             <w:r>
               <w:rPr>
@@ -1470,7 +1470,7 @@
               <w:lang w:eastAsia="fr-FR"/>
             </w:rPr>
           </w:pPr>
-          <w:hyperlink w:anchor="_Toc360190198" w:history="1">
+          <w:hyperlink w:anchor="_Toc360197152" w:history="1">
             <w:r>
               <w:rPr>
                 <w:rStyle w:val="Lienhypertexte"/>
@@ -1511,7 +1511,7 @@
                 <w:noProof/>
                 <w:webHidden/>
               </w:rPr>
-              <w:instrText xml:space="preserve"> PAGEREF _Toc360190198 \h </w:instrText>
+              <w:instrText xml:space="preserve"> PAGEREF _Toc360197152 \h </w:instrText>
             </w:r>
             <w:r>
               <w:rPr>
@@ -1531,7 +1531,7 @@
                 <w:noProof/>
                 <w:webHidden/>
               </w:rPr>
-              <w:t>7</w:t>
+              <w:t>8</w:t>
             </w:r>
             <w:r>
               <w:rPr>
@@ -1554,7 +1554,7 @@
               <w:lang w:eastAsia="fr-FR"/>
             </w:rPr>
           </w:pPr>
-          <w:hyperlink w:anchor="_Toc360190199" w:history="1">
+          <w:hyperlink w:anchor="_Toc360197153" w:history="1">
             <w:r>
               <w:rPr>
                 <w:rStyle w:val="Lienhypertexte"/>
@@ -1595,7 +1595,7 @@
                 <w:noProof/>
                 <w:webHidden/>
               </w:rPr>
-              <w:instrText xml:space="preserve"> PAGEREF _Toc360190199 \h </w:instrText>
+              <w:instrText xml:space="preserve"> PAGEREF _Toc360197153 \h </w:instrText>
             </w:r>
             <w:r>
               <w:rPr>
@@ -1638,7 +1638,7 @@
               <w:lang w:eastAsia="fr-FR"/>
             </w:rPr>
           </w:pPr>
-          <w:hyperlink w:anchor="_Toc360190200" w:history="1">
+          <w:hyperlink w:anchor="_Toc360197154" w:history="1">
             <w:r>
               <w:rPr>
                 <w:rStyle w:val="Lienhypertexte"/>
@@ -1679,7 +1679,7 @@
                 <w:noProof/>
                 <w:webHidden/>
               </w:rPr>
-              <w:instrText xml:space="preserve"> PAGEREF _Toc360190200 \h </w:instrText>
+              <w:instrText xml:space="preserve"> PAGEREF _Toc360197154 \h </w:instrText>
             </w:r>
             <w:r>
               <w:rPr>
@@ -1699,7 +1699,7 @@
                 <w:noProof/>
                 <w:webHidden/>
               </w:rPr>
-              <w:t>8</w:t>
+              <w:t>9</w:t>
             </w:r>
             <w:r>
               <w:rPr>
@@ -1722,7 +1722,7 @@
               <w:lang w:eastAsia="fr-FR"/>
             </w:rPr>
           </w:pPr>
-          <w:hyperlink w:anchor="_Toc360190201" w:history="1">
+          <w:hyperlink w:anchor="_Toc360197155" w:history="1">
             <w:r>
               <w:rPr>
                 <w:rStyle w:val="Lienhypertexte"/>
@@ -1763,7 +1763,7 @@
                 <w:noProof/>
                 <w:webHidden/>
               </w:rPr>
-              <w:instrText xml:space="preserve"> PAGEREF _Toc360190201 \h </w:instrText>
+              <w:instrText xml:space="preserve"> PAGEREF _Toc360197155 \h </w:instrText>
             </w:r>
             <w:r>
               <w:rPr>
@@ -1806,7 +1806,7 @@
               <w:lang w:eastAsia="fr-FR"/>
             </w:rPr>
           </w:pPr>
-          <w:hyperlink w:anchor="_Toc360190202" w:history="1">
+          <w:hyperlink w:anchor="_Toc360197156" w:history="1">
             <w:r>
               <w:rPr>
                 <w:rStyle w:val="Lienhypertexte"/>
@@ -1847,7 +1847,7 @@
                 <w:noProof/>
                 <w:webHidden/>
               </w:rPr>
-              <w:instrText xml:space="preserve"> PAGEREF _Toc360190202 \h </w:instrText>
+              <w:instrText xml:space="preserve"> PAGEREF _Toc360197156 \h </w:instrText>
             </w:r>
             <w:r>
               <w:rPr>
@@ -1890,7 +1890,7 @@
               <w:lang w:eastAsia="fr-FR"/>
             </w:rPr>
           </w:pPr>
-          <w:hyperlink w:anchor="_Toc360190203" w:history="1">
+          <w:hyperlink w:anchor="_Toc360197157" w:history="1">
             <w:r>
               <w:rPr>
                 <w:rStyle w:val="Lienhypertexte"/>
@@ -1931,7 +1931,7 @@
                 <w:noProof/>
                 <w:webHidden/>
               </w:rPr>
-              <w:instrText xml:space="preserve"> PAGEREF _Toc360190203 \h </w:instrText>
+              <w:instrText xml:space="preserve"> PAGEREF _Toc360197157 \h </w:instrText>
             </w:r>
             <w:r>
               <w:rPr>
@@ -1951,7 +1951,7 @@
                 <w:noProof/>
                 <w:webHidden/>
               </w:rPr>
-              <w:t>11</w:t>
+              <w:t>12</w:t>
             </w:r>
             <w:r>
               <w:rPr>
@@ -1974,7 +1974,7 @@
               <w:lang w:eastAsia="fr-FR"/>
             </w:rPr>
           </w:pPr>
-          <w:hyperlink w:anchor="_Toc360190204" w:history="1">
+          <w:hyperlink w:anchor="_Toc360197158" w:history="1">
             <w:r>
               <w:rPr>
                 <w:rStyle w:val="Lienhypertexte"/>
@@ -2015,7 +2015,7 @@
                 <w:noProof/>
                 <w:webHidden/>
               </w:rPr>
-              <w:instrText xml:space="preserve"> PAGEREF _Toc360190204 \h </w:instrText>
+              <w:instrText xml:space="preserve"> PAGEREF _Toc360197158 \h </w:instrText>
             </w:r>
             <w:r>
               <w:rPr>
@@ -2035,7 +2035,7 @@
                 <w:noProof/>
                 <w:webHidden/>
               </w:rPr>
-              <w:t>11</w:t>
+              <w:t>12</w:t>
             </w:r>
             <w:r>
               <w:rPr>
@@ -2058,7 +2058,7 @@
               <w:lang w:eastAsia="fr-FR"/>
             </w:rPr>
           </w:pPr>
-          <w:hyperlink w:anchor="_Toc360190205" w:history="1">
+          <w:hyperlink w:anchor="_Toc360197159" w:history="1">
             <w:r>
               <w:rPr>
                 <w:rStyle w:val="Lienhypertexte"/>
@@ -2099,7 +2099,7 @@
                 <w:noProof/>
                 <w:webHidden/>
               </w:rPr>
-              <w:instrText xml:space="preserve"> PAGEREF _Toc360190205 \h </w:instrText>
+              <w:instrText xml:space="preserve"> PAGEREF _Toc360197159 \h </w:instrText>
             </w:r>
             <w:r>
               <w:rPr>
@@ -2119,7 +2119,7 @@
                 <w:noProof/>
                 <w:webHidden/>
               </w:rPr>
-              <w:t>13</w:t>
+              <w:t>14</w:t>
             </w:r>
             <w:r>
               <w:rPr>
@@ -2142,7 +2142,7 @@
               <w:lang w:eastAsia="fr-FR"/>
             </w:rPr>
           </w:pPr>
-          <w:hyperlink w:anchor="_Toc360190206" w:history="1">
+          <w:hyperlink w:anchor="_Toc360197160" w:history="1">
             <w:r>
               <w:rPr>
                 <w:rStyle w:val="Lienhypertexte"/>
@@ -2183,7 +2183,7 @@
                 <w:noProof/>
                 <w:webHidden/>
               </w:rPr>
-              <w:instrText xml:space="preserve"> PAGEREF _Toc360190206 \h </w:instrText>
+              <w:instrText xml:space="preserve"> PAGEREF _Toc360197160 \h </w:instrText>
             </w:r>
             <w:r>
               <w:rPr>
@@ -2203,7 +2203,7 @@
                 <w:noProof/>
                 <w:webHidden/>
               </w:rPr>
-              <w:t>15</w:t>
+              <w:t>16</w:t>
             </w:r>
             <w:r>
               <w:rPr>
@@ -2226,7 +2226,7 @@
               <w:lang w:eastAsia="fr-FR"/>
             </w:rPr>
           </w:pPr>
-          <w:hyperlink w:anchor="_Toc360190207" w:history="1">
+          <w:hyperlink w:anchor="_Toc360197161" w:history="1">
             <w:r>
               <w:rPr>
                 <w:rStyle w:val="Lienhypertexte"/>
@@ -2267,7 +2267,7 @@
                 <w:noProof/>
                 <w:webHidden/>
               </w:rPr>
-              <w:instrText xml:space="preserve"> PAGEREF _Toc360190207 \h </w:instrText>
+              <w:instrText xml:space="preserve"> PAGEREF _Toc360197161 \h </w:instrText>
             </w:r>
             <w:r>
               <w:rPr>
@@ -2287,7 +2287,7 @@
                 <w:noProof/>
                 <w:webHidden/>
               </w:rPr>
-              <w:t>15</w:t>
+              <w:t>16</w:t>
             </w:r>
             <w:r>
               <w:rPr>
@@ -2309,7 +2309,7 @@
               <w:lang w:eastAsia="fr-FR"/>
             </w:rPr>
           </w:pPr>
-          <w:hyperlink w:anchor="_Toc360190208" w:history="1">
+          <w:hyperlink w:anchor="_Toc360197162" w:history="1">
             <w:r>
               <w:rPr>
                 <w:rStyle w:val="Lienhypertexte"/>
@@ -2337,7 +2337,7 @@
                 <w:noProof/>
                 <w:webHidden/>
               </w:rPr>
-              <w:instrText xml:space="preserve"> PAGEREF _Toc360190208 \h </w:instrText>
+              <w:instrText xml:space="preserve"> PAGEREF _Toc360197162 \h </w:instrText>
             </w:r>
             <w:r>
               <w:rPr>
@@ -2357,7 +2357,76 @@
                 <w:noProof/>
                 <w:webHidden/>
               </w:rPr>
-              <w:t>17</w:t>
+              <w:t>18</w:t>
+            </w:r>
+            <w:r>
+              <w:rPr>
+                <w:noProof/>
+                <w:webHidden/>
+              </w:rPr>
+              <w:fldChar w:fldCharType="end"/>
+            </w:r>
+          </w:hyperlink>
+        </w:p>
+        <w:p>
+          <w:pPr>
+            <w:pStyle w:val="TM1"/>
+            <w:tabs>
+              <w:tab w:val="right" w:leader="dot" w:pos="9062"/>
+            </w:tabs>
+            <w:rPr>
+              <w:noProof/>
+              <w:lang w:eastAsia="fr-FR"/>
+            </w:rPr>
+          </w:pPr>
+          <w:hyperlink w:anchor="_Toc360197163" w:history="1">
+            <w:r>
+              <w:rPr>
+                <w:rStyle w:val="Lienhypertexte"/>
+                <w:noProof/>
+              </w:rPr>
+              <w:t>Conclusion</w:t>
+            </w:r>
+            <w:r>
+              <w:rPr>
+                <w:noProof/>
+                <w:webHidden/>
+              </w:rPr>
+              <w:tab/>
+            </w:r>
+            <w:r>
+              <w:rPr>
+                <w:noProof/>
+                <w:webHidden/>
+              </w:rPr>
+              <w:fldChar w:fldCharType="begin"/>
+            </w:r>
+            <w:r>
+              <w:rPr>
+                <w:noProof/>
+                <w:webHidden/>
+              </w:rPr>
+              <w:instrText xml:space="preserve"> PAGEREF _Toc360197163 \h </w:instrText>
+            </w:r>
+            <w:r>
+              <w:rPr>
+                <w:noProof/>
+                <w:webHidden/>
+              </w:rPr>
+            </w:r>
+            <w:r>
+              <w:rPr>
+                <w:noProof/>
+                <w:webHidden/>
+              </w:rPr>
+              <w:fldChar w:fldCharType="separate"/>
+            </w:r>
+            <w:r>
+              <w:rPr>
+                <w:noProof/>
+                <w:webHidden/>
+              </w:rPr>
+              <w:t>19</w:t>
             </w:r>
             <w:r>
               <w:rPr>
@@ -2389,11 +2458,8 @@
     <w:p>
       <w:pPr>
         <w:pStyle w:val="Titre1"/>
-        <w:rPr>
-          <w:rFonts w:asciiTheme="minorHAnsi" w:hAnsiTheme="minorHAnsi"/>
-        </w:rPr>
-      </w:pPr>
-      <w:bookmarkStart w:id="0" w:name="_Toc360190181"/>
+      </w:pPr>
+      <w:bookmarkStart w:id="0" w:name="_Toc360197135"/>
       <w:r>
         <w:lastRenderedPageBreak/>
         <w:t>Introduction</w:t>
@@ -2402,13 +2468,57 @@
     </w:p>
     <w:p>
       <w:pPr>
+        <w:ind w:firstLine="0"/>
+      </w:pPr>
+      <w:r>
+        <w:t>Définition du concept</w:t>
+      </w:r>
+      <w:r>
+        <w:t xml:space="preserve"> de cloud computing.</w:t>
+      </w:r>
+    </w:p>
+    <w:p>
+      <w:pPr>
+        <w:ind w:firstLine="0"/>
+      </w:pPr>
+      <w:r>
+        <w:t xml:space="preserve">Pour qui ? </w:t>
+      </w:r>
+    </w:p>
+    <w:p>
+      <w:pPr>
+        <w:ind w:firstLine="0"/>
+      </w:pPr>
+      <w:r>
+        <w:t xml:space="preserve">Pourquoi utiliser le cloud ? </w:t>
+      </w:r>
+    </w:p>
+    <w:p>
+      <w:pPr>
+        <w:ind w:firstLine="0"/>
+      </w:pPr>
+      <w:r>
+        <w:t xml:space="preserve">Assise du </w:t>
+      </w:r>
+      <w:r>
+        <w:t xml:space="preserve">sujet de comparaison </w:t>
+      </w:r>
+      <w:r>
+        <w:t xml:space="preserve">de plateforme </w:t>
+      </w:r>
+      <w:r>
+        <w:t>PaaS</w:t>
+      </w:r>
+    </w:p>
+    <w:p>
+      <w:pPr>
         <w:pStyle w:val="Titre1"/>
         <w:numPr>
           <w:ilvl w:val="0"/>
           <w:numId w:val="1"/>
         </w:numPr>
       </w:pPr>
-      <w:bookmarkStart w:id="1" w:name="_Toc360190182"/>
+      <w:bookmarkStart w:id="1" w:name="_Toc360197136"/>
       <w:r>
         <w:t>Terminologies</w:t>
       </w:r>
@@ -2428,7 +2538,7 @@
           <w:rFonts w:asciiTheme="minorHAnsi" w:hAnsiTheme="minorHAnsi"/>
         </w:rPr>
       </w:pPr>
-      <w:bookmarkStart w:id="2" w:name="_Toc360190183"/>
+      <w:bookmarkStart w:id="2" w:name="_Toc360197137"/>
       <w:r>
         <w:rPr>
           <w:rFonts w:asciiTheme="minorHAnsi" w:hAnsiTheme="minorHAnsi"/>
@@ -2554,15 +2664,7 @@
         <w:rPr>
           <w:lang w:val="en-US"/>
         </w:rPr>
-        <w:t xml:space="preserve">The cloud infrastructure is a composition of two or more distinct cloud infrastructures (private, community, or public) that remain unique entities, but are bound together by standardized </w:t>
-      </w:r>
-      <w:bookmarkStart w:id="3" w:name="_GoBack"/>
-      <w:bookmarkEnd w:id="3"/>
-      <w:r>
-        <w:rPr>
-          <w:lang w:val="en-US"/>
-        </w:rPr>
-        <w:t>or proprietary technology that enables data and application portability (e.g., cloud bursting for load balancing between clouds).</w:t>
+        <w:t>The cloud infrastructure is a composition of two or more distinct cloud infrastructures (private, community, or public) that remain unique entities, but are bound together by standardized or proprietary technology that enables data and application portability (e.g., cloud bursting for load balancing between clouds).</w:t>
       </w:r>
     </w:p>
     <w:p>
@@ -2605,14 +2707,14 @@
           <w:rFonts w:asciiTheme="minorHAnsi" w:hAnsiTheme="minorHAnsi"/>
         </w:rPr>
       </w:pPr>
-      <w:bookmarkStart w:id="4" w:name="_Toc360190184"/>
+      <w:bookmarkStart w:id="3" w:name="_Toc360197138"/>
       <w:r>
         <w:rPr>
           <w:rFonts w:asciiTheme="minorHAnsi" w:hAnsiTheme="minorHAnsi"/>
         </w:rPr>
         <w:t>Caractéristiques d’une offre cloud</w:t>
       </w:r>
-      <w:bookmarkEnd w:id="4"/>
+      <w:bookmarkEnd w:id="3"/>
     </w:p>
     <w:p>
       <w:pPr>
@@ -2708,12 +2810,421 @@
           <w:numId w:val="1"/>
         </w:numPr>
       </w:pPr>
-      <w:bookmarkStart w:id="5" w:name="_Toc360190185"/>
+      <w:bookmarkStart w:id="4" w:name="_Toc360197139"/>
       <w:r>
         <w:t>Couches principales du cloud</w:t>
       </w:r>
-      <w:bookmarkEnd w:id="5"/>
+      <w:bookmarkEnd w:id="4"/>
     </w:p>
+    <w:p>
+      <w:pPr>
+        <w:ind w:firstLine="0"/>
+      </w:pPr>
+      <w:r>
+        <w:t xml:space="preserve">Le cloud est </w:t>
+      </w:r>
+      <w:r>
+        <w:t xml:space="preserve">structuré en </w:t>
+      </w:r>
+      <w:r>
+        <w:t xml:space="preserve">trois </w:t>
+      </w:r>
+      <w:r>
+        <w:t>couches principales.</w:t>
+      </w:r>
+    </w:p>
+    <w:p>
+      <w:pPr>
+        <w:ind w:firstLine="0"/>
+      </w:pPr>
+    </w:p>
+    <w:p>
+      <w:pPr>
+        <w:ind w:firstLine="0"/>
+      </w:pPr>
+    </w:p>
+    <w:p>
+      <w:pPr>
+        <w:ind w:firstLine="0"/>
+      </w:pPr>
+    </w:p>
+    <w:p>
+      <w:pPr>
+        <w:ind w:firstLine="0"/>
+      </w:pPr>
+    </w:p>
+    <w:p>
+      <w:pPr>
+        <w:ind w:firstLine="0"/>
+      </w:pPr>
+    </w:p>
+    <w:p>
+      <w:pPr>
+        <w:ind w:firstLine="0"/>
+      </w:pPr>
+    </w:p>
+    <w:p>
+      <w:pPr>
+        <w:ind w:firstLine="0"/>
+      </w:pPr>
+    </w:p>
+    <w:p>
+      <w:pPr>
+        <w:ind w:firstLine="0"/>
+      </w:pPr>
+    </w:p>
+    <w:p>
+      <w:pPr>
+        <w:ind w:firstLine="0"/>
+      </w:pPr>
+      <w:r>
+        <w:rPr>
+          <w:noProof/>
+          <w:lang w:eastAsia="fr-FR"/>
+        </w:rPr>
+        <mc:AlternateContent>
+          <mc:Choice Requires="wps">
+            <w:drawing>
+              <wp:anchor distT="0" distB="0" distL="114300" distR="114300" simplePos="0" relativeHeight="251662336" behindDoc="1" locked="0" layoutInCell="1" allowOverlap="1" wp14:anchorId="0FBFF250" wp14:editId="51BF9C7C">
+                <wp:simplePos x="0" y="0"/>
+                <wp:positionH relativeFrom="column">
+                  <wp:posOffset>662305</wp:posOffset>
+                </wp:positionH>
+                <wp:positionV relativeFrom="paragraph">
+                  <wp:posOffset>-337820</wp:posOffset>
+                </wp:positionV>
+                <wp:extent cx="4591050" cy="2724150"/>
+                <wp:effectExtent l="0" t="0" r="19050" b="19050"/>
+                <wp:wrapNone/>
+                <wp:docPr id="4" name="Triangle isocèle 4"/>
+                <wp:cNvGraphicFramePr/>
+                <a:graphic xmlns:a="http://schemas.openxmlformats.org/drawingml/2006/main">
+                  <a:graphicData uri="http://schemas.microsoft.com/office/word/2010/wordprocessingShape">
+                    <wps:wsp>
+                      <wps:cNvSpPr/>
+                      <wps:spPr>
+                        <a:xfrm>
+                          <a:off x="0" y="0"/>
+                          <a:ext cx="4591050" cy="2724150"/>
+                        </a:xfrm>
+                        <a:prstGeom prst="triangle">
+                          <a:avLst/>
+                        </a:prstGeom>
+                      </wps:spPr>
+                      <wps:style>
+                        <a:lnRef idx="2">
+                          <a:schemeClr val="accent1">
+                            <a:shade val="50000"/>
+                          </a:schemeClr>
+                        </a:lnRef>
+                        <a:fillRef idx="1">
+                          <a:schemeClr val="accent1"/>
+                        </a:fillRef>
+                        <a:effectRef idx="0">
+                          <a:schemeClr val="accent1"/>
+                        </a:effectRef>
+                        <a:fontRef idx="minor">
+                          <a:schemeClr val="lt1"/>
+                        </a:fontRef>
+                      </wps:style>
+                      <wps:txbx>
+                        <w:txbxContent>
+                          <w:p>
+                            <w:pPr>
+                              <w:jc w:val="center"/>
+                            </w:pPr>
+                          </w:p>
+                        </w:txbxContent>
+                      </wps:txbx>
+                      <wps:bodyPr rot="0" spcFirstLastPara="0" vertOverflow="overflow" horzOverflow="overflow" vert="horz" wrap="square" lIns="91440" tIns="45720" rIns="91440" bIns="45720" numCol="1" spcCol="0" rtlCol="0" fromWordArt="0" anchor="ctr" anchorCtr="0" forceAA="0" compatLnSpc="1">
+                        <a:prstTxWarp prst="textNoShape">
+                          <a:avLst/>
+                        </a:prstTxWarp>
+                        <a:noAutofit/>
+                      </wps:bodyPr>
+                    </wps:wsp>
+                  </a:graphicData>
+                </a:graphic>
+                <wp14:sizeRelH relativeFrom="margin">
+                  <wp14:pctWidth>0</wp14:pctWidth>
+                </wp14:sizeRelH>
+                <wp14:sizeRelV relativeFrom="margin">
+                  <wp14:pctHeight>0</wp14:pctHeight>
+                </wp14:sizeRelV>
+              </wp:anchor>
+            </w:drawing>
+          </mc:Choice>
+          <mc:Fallback>
+            <w:pict>
+              <v:shapetype id="_x0000_t5" coordsize="21600,21600" o:spt="5" adj="10800" path="m@0,l,21600r21600,xe">
+                <v:stroke joinstyle="miter"/>
+                <v:formulas>
+                  <v:f eqn="val #0"/>
+                  <v:f eqn="prod #0 1 2"/>
+                  <v:f eqn="sum @1 10800 0"/>
+                </v:formulas>
+                <v:path gradientshapeok="t" o:connecttype="custom" o:connectlocs="@0,0;@1,10800;0,21600;10800,21600;21600,21600;@2,10800" textboxrect="0,10800,10800,18000;5400,10800,16200,18000;10800,10800,21600,18000;0,7200,7200,21600;7200,7200,14400,21600;14400,7200,21600,21600"/>
+                <v:handles>
+                  <v:h position="#0,topLeft" xrange="0,21600"/>
+                </v:handles>
+              </v:shapetype>
+              <v:shape id="Triangle isocèle 4" o:spid="_x0000_s1026" type="#_x0000_t5" style="position:absolute;margin-left:52.15pt;margin-top:-26.6pt;width:361.5pt;height:214.5pt;z-index:-251654144;visibility:visible;mso-wrap-style:square;mso-width-percent:0;mso-height-percent:0;mso-wrap-distance-left:9pt;mso-wrap-distance-top:0;mso-wrap-distance-right:9pt;mso-wrap-distance-bottom:0;mso-position-horizontal:absolute;mso-position-horizontal-relative:text;mso-position-vertical:absolute;mso-position-vertical-relative:text;mso-width-percent:0;mso-height-percent:0;mso-width-relative:margin;mso-height-relative:margin;v-text-anchor:middle" o:gfxdata="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" fillcolor="#629dd1 [3204]" strokecolor="#224e76 [1604]" strokeweight="2pt">
+                <v:textbox>
+                  <w:txbxContent>
+                    <w:p>
+                      <w:pPr>
+                        <w:jc w:val="center"/>
+                      </w:pPr>
+                    </w:p>
+                  </w:txbxContent>
+                </v:textbox>
+              </v:shape>
+            </w:pict>
+          </mc:Fallback>
+        </mc:AlternateContent>
+      </w:r>
+    </w:p>
+    <w:p>
+      <w:bookmarkStart w:id="5" w:name="_Toc360197140"/>
+    </w:p>
+    <w:p>
+      <w:r>
+        <w:tab/>
+      </w:r>
+      <w:r>
+        <w:tab/>
+      </w:r>
+      <w:r>
+        <w:tab/>
+      </w:r>
+      <w:r>
+        <w:tab/>
+      </w:r>
+      <w:r>
+        <w:tab/>
+      </w:r>
+      <w:r>
+        <w:tab/>
+      </w:r>
+      <w:r>
+        <w:rPr>
+          <w:b/>
+          <w:sz w:val="52"/>
+          <w:szCs w:val="52"/>
+        </w:rPr>
+        <w:t>SaaS</w:t>
+      </w:r>
+    </w:p>
+    <w:p>
+      <w:pPr>
+        <w:ind w:firstLine="0"/>
+      </w:pPr>
+      <w:r>
+        <w:rPr>
+          <w:noProof/>
+          <w:lang w:eastAsia="fr-FR"/>
+        </w:rPr>
+        <mc:AlternateContent>
+          <mc:Choice Requires="wps">
+            <w:drawing>
+              <wp:anchor distT="0" distB="0" distL="114300" distR="114300" simplePos="0" relativeHeight="251663360" behindDoc="0" locked="0" layoutInCell="1" allowOverlap="1" wp14:anchorId="7396572E" wp14:editId="699B6CBB">
+                <wp:simplePos x="0" y="0"/>
+                <wp:positionH relativeFrom="column">
+                  <wp:posOffset>2062480</wp:posOffset>
+                </wp:positionH>
+                <wp:positionV relativeFrom="paragraph">
+                  <wp:posOffset>15240</wp:posOffset>
+                </wp:positionV>
+                <wp:extent cx="1809750" cy="0"/>
+                <wp:effectExtent l="57150" t="38100" r="57150" b="95250"/>
+                <wp:wrapNone/>
+                <wp:docPr id="5" name="Connecteur droit 5"/>
+                <wp:cNvGraphicFramePr/>
+                <a:graphic xmlns:a="http://schemas.openxmlformats.org/drawingml/2006/main">
+                  <a:graphicData uri="http://schemas.microsoft.com/office/word/2010/wordprocessingShape">
+                    <wps:wsp>
+                      <wps:cNvCnPr/>
+                      <wps:spPr>
+                        <a:xfrm>
+                          <a:off x="0" y="0"/>
+                          <a:ext cx="1809750" cy="0"/>
+                        </a:xfrm>
+                        <a:prstGeom prst="line">
+                          <a:avLst/>
+                        </a:prstGeom>
+                      </wps:spPr>
+                      <wps:style>
+                        <a:lnRef idx="3">
+                          <a:schemeClr val="dk1"/>
+                        </a:lnRef>
+                        <a:fillRef idx="0">
+                          <a:schemeClr val="dk1"/>
+                        </a:fillRef>
+                        <a:effectRef idx="2">
+                          <a:schemeClr val="dk1"/>
+                        </a:effectRef>
+                        <a:fontRef idx="minor">
+                          <a:schemeClr val="tx1"/>
+                        </a:fontRef>
+                      </wps:style>
+                      <wps:bodyPr/>
+                    </wps:wsp>
+                  </a:graphicData>
+                </a:graphic>
+                <wp14:sizeRelH relativeFrom="margin">
+                  <wp14:pctWidth>0</wp14:pctWidth>
+                </wp14:sizeRelH>
+                <wp14:sizeRelV relativeFrom="margin">
+                  <wp14:pctHeight>0</wp14:pctHeight>
+                </wp14:sizeRelV>
+              </wp:anchor>
+            </w:drawing>
+          </mc:Choice>
+          <mc:Fallback>
+            <w:pict>
+              <v:line id="Connecteur droit 5" o:spid="_x0000_s1026" style="position:absolute;z-index:251663360;visibility:visible;mso-wrap-style:square;mso-width-percent:0;mso-height-percent:0;mso-wrap-distance-left:9pt;mso-wrap-distance-top:0;mso-wrap-distance-right:9pt;mso-wrap-distance-bottom:0;mso-position-horizontal:absolute;mso-position-horizontal-relative:text;mso-position-vertical:absolute;mso-position-vertical-relative:text;mso-width-percent:0;mso-height-percent:0;mso-width-relative:margin;mso-height-relative:margin" from="162.4pt,1.2pt" to="304.9pt,1.2pt" o:gfxdata="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" strokecolor="black [3200]" strokeweight="3pt">
+                <v:shadow on="t" color="black" opacity="22937f" origin=",.5" offset="0,.63889mm"/>
+              </v:line>
+            </w:pict>
+          </mc:Fallback>
+        </mc:AlternateContent>
+      </w:r>
+    </w:p>
+    <w:p>
+      <w:r>
+        <w:tab/>
+      </w:r>
+      <w:r>
+        <w:tab/>
+      </w:r>
+      <w:r>
+        <w:tab/>
+      </w:r>
+      <w:r>
+        <w:tab/>
+      </w:r>
+      <w:r>
+        <w:tab/>
+        <w:t xml:space="preserve">              </w:t>
+      </w:r>
+      <w:r>
+        <w:rPr>
+          <w:b/>
+          <w:sz w:val="52"/>
+          <w:szCs w:val="52"/>
+        </w:rPr>
+        <w:t>PaaS</w:t>
+      </w:r>
+    </w:p>
+    <w:p/>
+    <w:p>
+      <w:r>
+        <w:rPr>
+          <w:noProof/>
+          <w:lang w:eastAsia="fr-FR"/>
+        </w:rPr>
+        <mc:AlternateContent>
+          <mc:Choice Requires="wps">
+            <w:drawing>
+              <wp:anchor distT="0" distB="0" distL="114300" distR="114300" simplePos="0" relativeHeight="251665408" behindDoc="0" locked="0" layoutInCell="1" allowOverlap="1" wp14:anchorId="2C2D4FC8" wp14:editId="615A6BB8">
+                <wp:simplePos x="0" y="0"/>
+                <wp:positionH relativeFrom="column">
+                  <wp:posOffset>1329055</wp:posOffset>
+                </wp:positionH>
+                <wp:positionV relativeFrom="paragraph">
+                  <wp:posOffset>128271</wp:posOffset>
+                </wp:positionV>
+                <wp:extent cx="3238500" cy="9524"/>
+                <wp:effectExtent l="57150" t="38100" r="57150" b="86360"/>
+                <wp:wrapNone/>
+                <wp:docPr id="6" name="Connecteur droit 6"/>
+                <wp:cNvGraphicFramePr/>
+                <a:graphic xmlns:a="http://schemas.openxmlformats.org/drawingml/2006/main">
+                  <a:graphicData uri="http://schemas.microsoft.com/office/word/2010/wordprocessingShape">
+                    <wps:wsp>
+                      <wps:cNvCnPr/>
+                      <wps:spPr>
+                        <a:xfrm flipV="1">
+                          <a:off x="0" y="0"/>
+                          <a:ext cx="3238500" cy="9524"/>
+                        </a:xfrm>
+                        <a:prstGeom prst="line">
+                          <a:avLst/>
+                        </a:prstGeom>
+                      </wps:spPr>
+                      <wps:style>
+                        <a:lnRef idx="3">
+                          <a:schemeClr val="dk1"/>
+                        </a:lnRef>
+                        <a:fillRef idx="0">
+                          <a:schemeClr val="dk1"/>
+                        </a:fillRef>
+                        <a:effectRef idx="2">
+                          <a:schemeClr val="dk1"/>
+                        </a:effectRef>
+                        <a:fontRef idx="minor">
+                          <a:schemeClr val="tx1"/>
+                        </a:fontRef>
+                      </wps:style>
+                      <wps:bodyPr/>
+                    </wps:wsp>
+                  </a:graphicData>
+                </a:graphic>
+                <wp14:sizeRelH relativeFrom="margin">
+                  <wp14:pctWidth>0</wp14:pctWidth>
+                </wp14:sizeRelH>
+              </wp:anchor>
+            </w:drawing>
+          </mc:Choice>
+          <mc:Fallback>
+            <w:pict>
+              <v:line id="Connecteur droit 6" o:spid="_x0000_s1026" style="position:absolute;flip:y;z-index:251665408;visibility:visible;mso-wrap-style:square;mso-width-percent:0;mso-wrap-distance-left:9pt;mso-wrap-distance-top:0;mso-wrap-distance-right:9pt;mso-wrap-distance-bottom:0;mso-position-horizontal:absolute;mso-position-horizontal-relative:text;mso-position-vertical:absolute;mso-position-vertical-relative:text;mso-width-percent:0;mso-width-relative:margin" from="104.65pt,10.1pt" to="359.65pt,10.85pt" o:gfxdata="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" strokecolor="black [3200]" strokeweight="3pt">
+                <v:shadow on="t" color="black" opacity="22937f" origin=",.5" offset="0,.63889mm"/>
+              </v:line>
+            </w:pict>
+          </mc:Fallback>
+        </mc:AlternateContent>
+      </w:r>
+    </w:p>
+    <w:p/>
+    <w:p>
+      <w:pPr>
+        <w:rPr>
+          <w:b/>
+          <w:sz w:val="52"/>
+          <w:szCs w:val="52"/>
+        </w:rPr>
+      </w:pPr>
+      <w:r>
+        <w:tab/>
+      </w:r>
+      <w:r>
+        <w:tab/>
+      </w:r>
+      <w:r>
+        <w:tab/>
+      </w:r>
+      <w:r>
+        <w:tab/>
+      </w:r>
+      <w:r>
+        <w:tab/>
+      </w:r>
+      <w:r>
+        <w:tab/>
+      </w:r>
+      <w:r>
+        <w:rPr>
+          <w:b/>
+          <w:sz w:val="52"/>
+          <w:szCs w:val="52"/>
+        </w:rPr>
+        <w:t>IaaS</w:t>
+      </w:r>
+    </w:p>
+    <w:p/>
+    <w:p/>
+    <w:p/>
     <w:p>
       <w:pPr>
         <w:pStyle w:val="Titre2"/>
@@ -2725,7 +3236,6 @@
           <w:rFonts w:asciiTheme="minorHAnsi" w:hAnsiTheme="minorHAnsi"/>
         </w:rPr>
       </w:pPr>
-      <w:bookmarkStart w:id="6" w:name="_Toc360190186"/>
       <w:r>
         <w:rPr>
           <w:rFonts w:asciiTheme="minorHAnsi" w:hAnsiTheme="minorHAnsi"/>
@@ -2744,7 +3254,7 @@
         </w:rPr>
         <w:t>S</w:t>
       </w:r>
-      <w:bookmarkEnd w:id="6"/>
+      <w:bookmarkEnd w:id="5"/>
     </w:p>
     <w:p>
       <w:pPr>
@@ -2800,7 +3310,6 @@
         <w:jc w:val="both"/>
       </w:pPr>
       <w:r>
-        <w:lastRenderedPageBreak/>
         <w:t>L’IaaS est le modèle adapté aux entreprises souhaitant utiliser leur propre cloud sans avoir à supporter des investissements en infrastructure. Le client IaaS peut être un fournisseur PaaS.</w:t>
       </w:r>
     </w:p>
@@ -2815,22 +3324,64 @@
           <w:rFonts w:asciiTheme="minorHAnsi" w:hAnsiTheme="minorHAnsi"/>
         </w:rPr>
       </w:pPr>
-      <w:bookmarkStart w:id="7" w:name="_Toc360190187"/>
+      <w:bookmarkStart w:id="6" w:name="_Toc360197141"/>
       <w:r>
         <w:rPr>
           <w:rFonts w:asciiTheme="minorHAnsi" w:hAnsiTheme="minorHAnsi"/>
         </w:rPr>
         <w:t>PaaS</w:t>
       </w:r>
-      <w:bookmarkEnd w:id="7"/>
+      <w:bookmarkEnd w:id="6"/>
     </w:p>
     <w:p>
       <w:pPr>
         <w:ind w:firstLine="0"/>
         <w:jc w:val="both"/>
-      </w:pPr>
+        <w:rPr>
+          <w:rFonts w:ascii="Arial" w:hAnsi="Arial" w:cs="Arial"/>
+          <w:color w:val="494848"/>
+          <w:sz w:val="17"/>
+          <w:szCs w:val="17"/>
+          <w:shd w:val="clear" w:color="auto" w:fill="FFFFFF"/>
+        </w:rPr>
+      </w:pPr>
+      <w:bookmarkStart w:id="7" w:name="_GoBack"/>
       <w:r>
-        <w:t xml:space="preserve">Le client utilise la plateforme PaaS pour porter ses applications dans le cloud ou en développer d'autres à partir des outils de développement fournis par la plate-forme de Cloud Computing. La plateforme PaaS est le second modèle de cloud, où : </w:t>
+        <w:rPr>
+          <w:b/>
+        </w:rPr>
+        <w:t xml:space="preserve">Plateforme en tant que service </w:t>
+      </w:r>
+      <w:r>
+        <w:rPr>
+          <w:b/>
+        </w:rPr>
+        <w:t>(PaaS)</w:t>
+      </w:r>
+      <w:r>
+        <w:t xml:space="preserve"> </w:t>
+      </w:r>
+      <w:bookmarkEnd w:id="7"/>
+      <w:r>
+        <w:t xml:space="preserve">est un environnement </w:t>
+      </w:r>
+      <w:r>
+        <w:t>de computing accédé au besoin sur un réseau à partir d’un fournisseur de service. PaaS est utilisé pour développer et exécuter des logiciels comme alternative à l’architecture, la construction et l’installation d’un environne</w:t>
+      </w:r>
+      <w:r>
+        <w:t>ment local de de développement et de production.</w:t>
+      </w:r>
+    </w:p>
+    <w:p>
+      <w:pPr>
+        <w:ind w:firstLine="0"/>
+        <w:jc w:val="both"/>
+      </w:pPr>
+      <w:r>
+        <w:t>Un</w:t>
+      </w:r>
+      <w:r>
+        <w:t xml:space="preserve"> client utilise la plateforme PaaS pour porter ses applications dans le cloud ou en développer d'autres à partir des outils de développement fournis par la plate-forme de Cloud Computing. La plateforme PaaS est le second modèle de cloud, où : </w:t>
       </w:r>
     </w:p>
     <w:p>
@@ -2897,8 +3448,9 @@
           <w:numId w:val="1"/>
         </w:numPr>
       </w:pPr>
-      <w:bookmarkStart w:id="8" w:name="_Toc360190188"/>
+      <w:bookmarkStart w:id="8" w:name="_Toc360197142"/>
       <w:r>
+        <w:lastRenderedPageBreak/>
         <w:t>APaaS</w:t>
       </w:r>
       <w:bookmarkEnd w:id="8"/>
@@ -2930,7 +3482,7 @@
           <w:rFonts w:asciiTheme="minorHAnsi" w:hAnsiTheme="minorHAnsi"/>
         </w:rPr>
       </w:pPr>
-      <w:bookmarkStart w:id="9" w:name="_Toc360190189"/>
+      <w:bookmarkStart w:id="9" w:name="_Toc360197143"/>
       <w:r>
         <w:rPr>
           <w:rFonts w:asciiTheme="minorHAnsi" w:hAnsiTheme="minorHAnsi"/>
@@ -2938,6 +3490,137 @@
         <w:t>SaaS</w:t>
       </w:r>
       <w:bookmarkEnd w:id="9"/>
+    </w:p>
+    <w:p>
+      <w:pPr>
+        <w:ind w:firstLine="0"/>
+        <w:jc w:val="both"/>
+        <w:rPr>
+          <w:bCs/>
+        </w:rPr>
+      </w:pPr>
+      <w:r>
+        <w:rPr>
+          <w:b/>
+          <w:bCs/>
+        </w:rPr>
+        <w:t>Software-as-a-service (SaaS</w:t>
+      </w:r>
+      <w:r>
+        <w:rPr>
+          <w:bCs/>
+        </w:rPr>
+        <w:t>)</w:t>
+      </w:r>
+      <w:r>
+        <w:rPr>
+          <w:bCs/>
+        </w:rPr>
+        <w:t xml:space="preserve"> est un logiciel utilisé sur un réseau </w:t>
+      </w:r>
+      <w:r>
+        <w:rPr>
+          <w:bCs/>
+        </w:rPr>
+        <w:t xml:space="preserve"> </w:t>
+      </w:r>
+      <w:r>
+        <w:rPr>
+          <w:bCs/>
+        </w:rPr>
+        <w:t xml:space="preserve">sans qu’il soit téléchargé et installé dans un </w:t>
+      </w:r>
+      <w:proofErr w:type="spellStart"/>
+      <w:r>
+        <w:rPr>
+          <w:bCs/>
+        </w:rPr>
+        <w:t>enviren</w:t>
+      </w:r>
+      <w:proofErr w:type="spellEnd"/>
+      <w:r>
+        <w:rPr>
+          <w:bCs/>
+        </w:rPr>
+        <w:t xml:space="preserve"> local. Le logiciel est accédé par d’internet  à partir d’un fournisseur SaaS et est exécutée dans un environnement prédéfini par ce même fournisseur.</w:t>
+      </w:r>
+    </w:p>
+    <w:p>
+      <w:pPr>
+        <w:ind w:firstLine="0"/>
+        <w:rPr>
+          <w:rFonts w:ascii="Times New Roman" w:eastAsia="Times New Roman" w:hAnsi="Times New Roman" w:cs="Times New Roman"/>
+          <w:sz w:val="24"/>
+          <w:szCs w:val="24"/>
+          <w:lang w:eastAsia="fr-FR"/>
+        </w:rPr>
+      </w:pPr>
+      <w:r>
+        <w:rPr>
+          <w:rFonts w:ascii="Times New Roman" w:eastAsia="Times New Roman" w:hAnsi="Times New Roman" w:cs="Times New Roman"/>
+          <w:noProof/>
+          <w:sz w:val="24"/>
+          <w:szCs w:val="24"/>
+          <w:lang w:eastAsia="fr-FR"/>
+        </w:rPr>
+        <w:drawing>
+          <wp:inline distT="0" distB="0" distL="0" distR="0">
+            <wp:extent cx="9525" cy="9525"/>
+            <wp:effectExtent l="0" t="0" r="0" b="0"/>
+            <wp:docPr id="8" name="Image 8" descr="http://france.emc.com/images/common/spacer.gif"/>
+            <wp:cNvGraphicFramePr>
+              <a:graphicFrameLocks xmlns:a="http://schemas.openxmlformats.org/drawingml/2006/main" noChangeAspect="1"/>
+            </wp:cNvGraphicFramePr>
+            <a:graphic xmlns:a="http://schemas.openxmlformats.org/drawingml/2006/main">
+              <a:graphicData uri="http://schemas.openxmlformats.org/drawingml/2006/picture">
+                <pic:pic xmlns:pic="http://schemas.openxmlformats.org/drawingml/2006/picture">
+                  <pic:nvPicPr>
+                    <pic:cNvPr id="0" name="Picture 1" descr="http://france.emc.com/images/common/spacer.gif"/>
+                    <pic:cNvPicPr>
+                      <a:picLocks noChangeAspect="1" noChangeArrowheads="1"/>
+                    </pic:cNvPicPr>
+                  </pic:nvPicPr>
+                  <pic:blipFill>
+                    <a:blip r:embed="rId7">
+                      <a:extLst>
+                        <a:ext uri="{28A0092B-C50C-407E-A947-70E740481C1C}">
+                          <a14:useLocalDpi xmlns:a14="http://schemas.microsoft.com/office/drawing/2010/main" val="0"/>
+                        </a:ext>
+                      </a:extLst>
+                    </a:blip>
+                    <a:srcRect/>
+                    <a:stretch>
+                      <a:fillRect/>
+                    </a:stretch>
+                  </pic:blipFill>
+                  <pic:spPr bwMode="auto">
+                    <a:xfrm>
+                      <a:off x="0" y="0"/>
+                      <a:ext cx="9525" cy="9525"/>
+                    </a:xfrm>
+                    <a:prstGeom prst="rect">
+                      <a:avLst/>
+                    </a:prstGeom>
+                    <a:noFill/>
+                    <a:ln>
+                      <a:noFill/>
+                    </a:ln>
+                  </pic:spPr>
+                </pic:pic>
+              </a:graphicData>
+            </a:graphic>
+          </wp:inline>
+        </w:drawing>
+      </w:r>
+    </w:p>
+    <w:p>
+      <w:pPr>
+        <w:ind w:firstLine="0"/>
+        <w:jc w:val="both"/>
+        <w:rPr>
+          <w:bCs/>
+        </w:rPr>
+      </w:pPr>
     </w:p>
     <w:p>
       <w:pPr>
@@ -3017,7 +3700,7 @@
           <w:rFonts w:asciiTheme="minorHAnsi" w:hAnsiTheme="minorHAnsi"/>
         </w:rPr>
       </w:pPr>
-      <w:bookmarkStart w:id="10" w:name="_Toc360190190"/>
+      <w:bookmarkStart w:id="10" w:name="_Toc360197144"/>
       <w:r>
         <w:rPr>
           <w:rFonts w:asciiTheme="minorHAnsi" w:hAnsiTheme="minorHAnsi"/>
@@ -3039,7 +3722,7 @@
           <w:numId w:val="1"/>
         </w:numPr>
       </w:pPr>
-      <w:bookmarkStart w:id="11" w:name="_Toc360190191"/>
+      <w:bookmarkStart w:id="11" w:name="_Toc360197145"/>
       <w:r>
         <w:t>Présentation de certains leader PaaS du marché</w:t>
       </w:r>
@@ -3056,7 +3739,7 @@
           <w:rFonts w:asciiTheme="minorHAnsi" w:hAnsiTheme="minorHAnsi"/>
         </w:rPr>
       </w:pPr>
-      <w:bookmarkStart w:id="12" w:name="_Toc360190192"/>
+      <w:bookmarkStart w:id="12" w:name="_Toc360197146"/>
       <w:r>
         <w:rPr>
           <w:rFonts w:asciiTheme="minorHAnsi" w:hAnsiTheme="minorHAnsi"/>
@@ -3196,17 +3879,7 @@
           <w:szCs w:val="22"/>
           <w:lang w:eastAsia="en-US"/>
         </w:rPr>
-        <w:t xml:space="preserve">Heroku est une plate-forme PaaS pour construire, déployer et exécuter des applications sur cloud. L’architecture de la plate-forme </w:t>
-      </w:r>
-      <w:r>
-        <w:rPr>
-          <w:rFonts w:asciiTheme="minorHAnsi" w:eastAsiaTheme="minorEastAsia" w:hAnsiTheme="minorHAnsi" w:cstheme="minorBidi"/>
-          <w:sz w:val="22"/>
-          <w:szCs w:val="22"/>
-          <w:lang w:eastAsia="en-US"/>
-        </w:rPr>
-        <w:lastRenderedPageBreak/>
-        <w:t>inclut des outils pour le</w:t>
+        <w:t>Heroku est une plate-forme PaaS pour construire, déployer et exécuter des applications sur cloud. L’architecture de la plate-forme inclut des outils pour le</w:t>
       </w:r>
       <w:r>
         <w:rPr>
@@ -3593,7 +4266,18 @@
                 <w:szCs w:val="22"/>
                 <w:lang w:eastAsia="en-US"/>
               </w:rPr>
-              <w:t>Journalisation des évènements de l’application, de la plateforme, des services…</w:t>
+              <w:t xml:space="preserve">Journalisation des évènements de </w:t>
+            </w:r>
+            <w:r>
+              <w:rPr>
+                <w:rFonts w:asciiTheme="minorHAnsi" w:eastAsiaTheme="minorEastAsia" w:hAnsiTheme="minorHAnsi" w:cstheme="minorBidi"/>
+                <w:b w:val="0"/>
+                <w:sz w:val="22"/>
+                <w:szCs w:val="22"/>
+                <w:lang w:eastAsia="en-US"/>
+              </w:rPr>
+              <w:lastRenderedPageBreak/>
+              <w:t>l’application, de la plateforme, des services…</w:t>
             </w:r>
           </w:p>
           <w:p>
@@ -3655,6 +4339,7 @@
                 <w:szCs w:val="22"/>
                 <w:lang w:eastAsia="en-US"/>
               </w:rPr>
+              <w:lastRenderedPageBreak/>
               <w:t>CLI</w:t>
             </w:r>
           </w:p>
@@ -3794,6 +4479,7 @@
                 <w:szCs w:val="22"/>
                 <w:lang w:eastAsia="en-US"/>
               </w:rPr>
+              <w:lastRenderedPageBreak/>
               <w:t>Frameworks</w:t>
             </w:r>
           </w:p>
@@ -4171,7 +4857,7 @@
           <w:rFonts w:asciiTheme="minorHAnsi" w:hAnsiTheme="minorHAnsi"/>
         </w:rPr>
       </w:pPr>
-      <w:bookmarkStart w:id="13" w:name="_Toc360190193"/>
+      <w:bookmarkStart w:id="13" w:name="_Toc360197147"/>
       <w:r>
         <w:rPr>
           <w:rFonts w:asciiTheme="minorHAnsi" w:hAnsiTheme="minorHAnsi"/>
@@ -4219,7 +4905,7 @@
         </w:rPr>
         <w:t xml:space="preserve"> sous les termes de la licence Apache License 2.0. Elle est développée en </w:t>
       </w:r>
-      <w:hyperlink r:id="rId7" w:history="1">
+      <w:hyperlink r:id="rId8" w:history="1">
         <w:r>
           <w:rPr>
             <w:rFonts w:asciiTheme="minorHAnsi" w:eastAsiaTheme="minorEastAsia" w:hAnsiTheme="minorHAnsi" w:cstheme="minorBidi"/>
@@ -4248,7 +4934,7 @@
         </w:rPr>
         <w:t xml:space="preserve"> actuellement maintenue par l’entreprise </w:t>
       </w:r>
-      <w:hyperlink r:id="rId8" w:history="1">
+      <w:hyperlink r:id="rId9" w:history="1">
         <w:r>
           <w:rPr>
             <w:rFonts w:asciiTheme="minorHAnsi" w:eastAsiaTheme="minorEastAsia" w:hAnsiTheme="minorHAnsi" w:cstheme="minorBidi"/>
@@ -4306,7 +4992,7 @@
         </w:rPr>
         <w:t xml:space="preserve"> de développement et de services pour les applications. Cloud Foundry rend simple la construction, le test, le déploiement et la mise à l’échelle d’une application. C’est un projet open source et est accessible à travers </w:t>
       </w:r>
-      <w:hyperlink r:id="rId9" w:history="1">
+      <w:hyperlink r:id="rId10" w:history="1">
         <w:r>
           <w:rPr>
             <w:rFonts w:asciiTheme="minorHAnsi" w:eastAsiaTheme="minorEastAsia" w:hAnsiTheme="minorHAnsi" w:cstheme="minorBidi"/>
@@ -4346,7 +5032,7 @@
         </w:rPr>
         <w:t xml:space="preserve">privées incluant </w:t>
       </w:r>
-      <w:hyperlink r:id="rId10" w:history="1">
+      <w:hyperlink r:id="rId11" w:history="1">
         <w:r>
           <w:rPr>
             <w:rFonts w:asciiTheme="minorHAnsi" w:eastAsiaTheme="minorEastAsia" w:hAnsiTheme="minorHAnsi" w:cstheme="minorBidi"/>
@@ -4916,7 +5602,6 @@
                 <w:szCs w:val="22"/>
                 <w:lang w:eastAsia="en-US"/>
               </w:rPr>
-              <w:lastRenderedPageBreak/>
               <w:t xml:space="preserve">Déploiement </w:t>
             </w:r>
           </w:p>
@@ -5519,6 +6204,7 @@
                 <w:szCs w:val="22"/>
                 <w:lang w:eastAsia="en-US"/>
               </w:rPr>
+              <w:lastRenderedPageBreak/>
               <w:t>environnements</w:t>
             </w:r>
             <w:r>
@@ -5639,6 +6325,7 @@
                 <w:szCs w:val="22"/>
                 <w:lang w:eastAsia="en-US"/>
               </w:rPr>
+              <w:lastRenderedPageBreak/>
               <w:t>Très peu de modules complémentaires</w:t>
             </w:r>
           </w:p>
@@ -5666,7 +6353,17 @@
                 <w:szCs w:val="22"/>
                 <w:lang w:eastAsia="en-US"/>
               </w:rPr>
-              <w:t>La console web n’offre pas large  contrôle sur les applications, services et sur les utilisateurs</w:t>
+              <w:t xml:space="preserve">La console web n’offre pas large  </w:t>
+            </w:r>
+            <w:r>
+              <w:rPr>
+                <w:rFonts w:asciiTheme="minorHAnsi" w:eastAsiaTheme="minorEastAsia" w:hAnsiTheme="minorHAnsi" w:cstheme="minorBidi"/>
+                <w:sz w:val="22"/>
+                <w:szCs w:val="22"/>
+                <w:lang w:eastAsia="en-US"/>
+              </w:rPr>
+              <w:lastRenderedPageBreak/>
+              <w:t>contrôle sur les applications, services et sur les utilisateurs</w:t>
             </w:r>
           </w:p>
           <w:p>
@@ -5750,7 +6447,7 @@
           <w:rFonts w:asciiTheme="minorHAnsi" w:hAnsiTheme="minorHAnsi"/>
         </w:rPr>
       </w:pPr>
-      <w:bookmarkStart w:id="14" w:name="_Toc360190194"/>
+      <w:bookmarkStart w:id="14" w:name="_Toc360197148"/>
       <w:r>
         <w:rPr>
           <w:rFonts w:asciiTheme="minorHAnsi" w:hAnsiTheme="minorHAnsi"/>
@@ -6796,7 +7493,6 @@
                 <w:szCs w:val="22"/>
                 <w:lang w:eastAsia="en-US"/>
               </w:rPr>
-              <w:lastRenderedPageBreak/>
               <w:t>Une var</w:t>
             </w:r>
             <w:r>
@@ -6978,7 +7674,7 @@
           <w:rFonts w:asciiTheme="minorHAnsi" w:hAnsiTheme="minorHAnsi"/>
         </w:rPr>
       </w:pPr>
-      <w:bookmarkStart w:id="15" w:name="_Toc360190195"/>
+      <w:bookmarkStart w:id="15" w:name="_Toc360197149"/>
       <w:r>
         <w:rPr>
           <w:rFonts w:asciiTheme="minorHAnsi" w:hAnsiTheme="minorHAnsi"/>
@@ -7016,6 +7712,7 @@
           <w:sz w:val="22"/>
           <w:szCs w:val="22"/>
         </w:rPr>
+        <w:lastRenderedPageBreak/>
         <w:t xml:space="preserve">OpenShift </w:t>
       </w:r>
       <w:r>
@@ -7960,7 +8657,7 @@
           <w:rFonts w:asciiTheme="minorHAnsi" w:hAnsiTheme="minorHAnsi"/>
         </w:rPr>
       </w:pPr>
-      <w:bookmarkStart w:id="16" w:name="_Toc360190196"/>
+      <w:bookmarkStart w:id="16" w:name="_Toc360197150"/>
       <w:r>
         <w:rPr>
           <w:rFonts w:asciiTheme="minorHAnsi" w:hAnsiTheme="minorHAnsi"/>
@@ -8276,7 +8973,6 @@
                 <w:szCs w:val="22"/>
                 <w:lang w:eastAsia="en-US"/>
               </w:rPr>
-              <w:lastRenderedPageBreak/>
               <w:t>Gestion de données</w:t>
             </w:r>
           </w:p>
@@ -8758,7 +9454,17 @@
                 <w:szCs w:val="22"/>
                 <w:lang w:eastAsia="en-US"/>
               </w:rPr>
-              <w:t xml:space="preserve">Gestion de certificat, Caching, email et voix, SMS, traitement de fichier media, message queuing, </w:t>
+              <w:t xml:space="preserve">Gestion de certificat, Caching, email et voix, SMS, traitement de fichier media, message </w:t>
+            </w:r>
+            <w:r>
+              <w:rPr>
+                <w:rFonts w:asciiTheme="minorHAnsi" w:eastAsiaTheme="minorEastAsia" w:hAnsiTheme="minorHAnsi" w:cstheme="minorBidi"/>
+                <w:sz w:val="22"/>
+                <w:szCs w:val="22"/>
+                <w:lang w:eastAsia="en-US"/>
+              </w:rPr>
+              <w:lastRenderedPageBreak/>
+              <w:t xml:space="preserve">queuing, </w:t>
             </w:r>
             <w:r>
               <w:rPr>
@@ -8797,6 +9503,7 @@
                 <w:szCs w:val="22"/>
                 <w:lang w:eastAsia="en-US"/>
               </w:rPr>
+              <w:lastRenderedPageBreak/>
               <w:t>Avantages</w:t>
             </w:r>
           </w:p>
@@ -8935,7 +9642,7 @@
           <w:lang w:val="en-US"/>
         </w:rPr>
       </w:pPr>
-      <w:bookmarkStart w:id="17" w:name="_Toc360190197"/>
+      <w:bookmarkStart w:id="17" w:name="_Toc360197151"/>
       <w:r>
         <w:rPr>
           <w:rFonts w:asciiTheme="minorHAnsi" w:hAnsiTheme="minorHAnsi"/>
@@ -9758,7 +10465,7 @@
           <w:rFonts w:asciiTheme="minorHAnsi" w:hAnsiTheme="minorHAnsi"/>
         </w:rPr>
       </w:pPr>
-      <w:bookmarkStart w:id="18" w:name="_Toc360190198"/>
+      <w:bookmarkStart w:id="18" w:name="_Toc360197152"/>
       <w:r>
         <w:rPr>
           <w:rFonts w:asciiTheme="minorHAnsi" w:hAnsiTheme="minorHAnsi"/>
@@ -10229,6 +10936,7 @@
                 <w:szCs w:val="22"/>
                 <w:lang w:eastAsia="en-US"/>
               </w:rPr>
+              <w:lastRenderedPageBreak/>
               <w:t>Sauvegarde et restauration d’applications</w:t>
             </w:r>
           </w:p>
@@ -10264,6 +10972,7 @@
                 <w:szCs w:val="22"/>
                 <w:lang w:eastAsia="en-US"/>
               </w:rPr>
+              <w:lastRenderedPageBreak/>
               <w:t>Console Web</w:t>
             </w:r>
           </w:p>
@@ -10354,6 +11063,7 @@
                 <w:szCs w:val="22"/>
                 <w:lang w:eastAsia="en-US"/>
               </w:rPr>
+              <w:lastRenderedPageBreak/>
               <w:t>Frameworks</w:t>
             </w:r>
           </w:p>
@@ -10778,7 +11488,7 @@
           <w:rFonts w:asciiTheme="minorHAnsi" w:hAnsiTheme="minorHAnsi"/>
         </w:rPr>
       </w:pPr>
-      <w:bookmarkStart w:id="19" w:name="_Toc360190199"/>
+      <w:bookmarkStart w:id="19" w:name="_Toc360197153"/>
       <w:r>
         <w:rPr>
           <w:rFonts w:asciiTheme="minorHAnsi" w:hAnsiTheme="minorHAnsi"/>
@@ -11507,7 +12217,6 @@
                 <w:szCs w:val="22"/>
                 <w:lang w:val="en-US" w:eastAsia="en-US"/>
               </w:rPr>
-              <w:lastRenderedPageBreak/>
               <w:t>Symp</w:t>
             </w:r>
             <w:r>
@@ -11727,7 +12436,7 @@
           <w:rFonts w:asciiTheme="minorHAnsi" w:hAnsiTheme="minorHAnsi"/>
         </w:rPr>
       </w:pPr>
-      <w:bookmarkStart w:id="20" w:name="_Toc360190200"/>
+      <w:bookmarkStart w:id="20" w:name="_Toc360197154"/>
       <w:r>
         <w:rPr>
           <w:rFonts w:asciiTheme="minorHAnsi" w:hAnsiTheme="minorHAnsi"/>
@@ -11742,6 +12451,7 @@
         <w:jc w:val="both"/>
       </w:pPr>
       <w:r>
+        <w:lastRenderedPageBreak/>
         <w:t>AppHarbor</w:t>
       </w:r>
       <w:r>
@@ -12493,7 +13203,7 @@
           <w:rFonts w:asciiTheme="minorHAnsi" w:hAnsiTheme="minorHAnsi"/>
         </w:rPr>
       </w:pPr>
-      <w:bookmarkStart w:id="21" w:name="_Toc360190201"/>
+      <w:bookmarkStart w:id="21" w:name="_Toc360197155"/>
       <w:r>
         <w:rPr>
           <w:rFonts w:asciiTheme="minorHAnsi" w:hAnsiTheme="minorHAnsi"/>
@@ -12526,9 +13236,6 @@
     <w:p>
       <w:pPr>
         <w:ind w:firstLine="0"/>
-        <w:rPr>
-          <w:lang w:val="en-US"/>
-        </w:rPr>
       </w:pPr>
     </w:p>
     <w:tbl>
@@ -12848,7 +13555,6 @@
                 <w:szCs w:val="22"/>
                 <w:lang w:eastAsia="en-US"/>
               </w:rPr>
-              <w:lastRenderedPageBreak/>
               <w:t xml:space="preserve">Remplacement automatique des instances </w:t>
             </w:r>
             <w:r>
@@ -12977,7 +13683,6 @@
                 <w:szCs w:val="22"/>
                 <w:lang w:eastAsia="en-US"/>
               </w:rPr>
-              <w:lastRenderedPageBreak/>
               <w:t xml:space="preserve">REST </w:t>
             </w:r>
             <w:r>
@@ -13076,7 +13781,6 @@
                 <w:szCs w:val="22"/>
                 <w:lang w:eastAsia="en-US"/>
               </w:rPr>
-              <w:lastRenderedPageBreak/>
               <w:t>Frameworks</w:t>
             </w:r>
           </w:p>
@@ -13365,6 +14069,7 @@
                 <w:szCs w:val="22"/>
                 <w:lang w:eastAsia="en-US"/>
               </w:rPr>
+              <w:lastRenderedPageBreak/>
               <w:t>Cloud local</w:t>
             </w:r>
           </w:p>
@@ -13397,6 +14102,7 @@
                 <w:szCs w:val="22"/>
                 <w:lang w:eastAsia="en-US"/>
               </w:rPr>
+              <w:lastRenderedPageBreak/>
               <w:t>Pour utiliser la plateforme, il faut la télécharger et l’installer</w:t>
             </w:r>
           </w:p>
@@ -13419,7 +14125,7 @@
           <w:rFonts w:asciiTheme="minorHAnsi" w:hAnsiTheme="minorHAnsi"/>
         </w:rPr>
       </w:pPr>
-      <w:bookmarkStart w:id="22" w:name="_Toc360190202"/>
+      <w:bookmarkStart w:id="22" w:name="_Toc360197156"/>
       <w:r>
         <w:rPr>
           <w:rFonts w:asciiTheme="minorHAnsi" w:hAnsiTheme="minorHAnsi"/>
@@ -13474,6 +14180,9 @@
       <w:r>
         <w:t xml:space="preserve"> Static est également installable</w:t>
       </w:r>
+      <w:r>
+        <w:t>.</w:t>
+      </w:r>
     </w:p>
     <w:p>
       <w:pPr>
@@ -13890,7 +14599,16 @@
                 <w:szCs w:val="22"/>
                 <w:lang w:eastAsia="en-US"/>
               </w:rPr>
-              <w:t xml:space="preserve">message queuing, moteur de recherche de données, outils de partage de connaissance (wiki),  gestionnaire d’artefacts, gestionnaire de bases de données, </w:t>
+              <w:t>message queuing, moteur de recherche de données, outils de partage de connaissance (wiki),  gestionnaire d’artefacts, ge</w:t>
+            </w:r>
+            <w:r>
+              <w:rPr>
+                <w:rFonts w:asciiTheme="minorHAnsi" w:eastAsiaTheme="minorEastAsia" w:hAnsiTheme="minorHAnsi" w:cstheme="minorBidi"/>
+                <w:sz w:val="22"/>
+                <w:szCs w:val="22"/>
+                <w:lang w:eastAsia="en-US"/>
+              </w:rPr>
+              <w:t>stionnaire de bases de données</w:t>
             </w:r>
           </w:p>
         </w:tc>
@@ -14063,7 +14781,7 @@
           <w:numId w:val="1"/>
         </w:numPr>
       </w:pPr>
-      <w:bookmarkStart w:id="23" w:name="_Toc360190203"/>
+      <w:bookmarkStart w:id="23" w:name="_Toc360197157"/>
       <w:r>
         <w:t>Comparaison de PaaS</w:t>
       </w:r>
@@ -14080,7 +14798,7 @@
           <w:rFonts w:asciiTheme="minorHAnsi" w:hAnsiTheme="minorHAnsi"/>
         </w:rPr>
       </w:pPr>
-      <w:bookmarkStart w:id="24" w:name="_Toc360190204"/>
+      <w:bookmarkStart w:id="24" w:name="_Toc360197158"/>
       <w:r>
         <w:rPr>
           <w:rFonts w:asciiTheme="minorHAnsi" w:hAnsiTheme="minorHAnsi"/>
@@ -14853,7 +15571,7 @@
             <w:r>
               <w:t xml:space="preserve">Ubuntu </w:t>
             </w:r>
-            <w:hyperlink r:id="rId11" w:anchor="available-stacks" w:history="1">
+            <w:hyperlink r:id="rId12" w:anchor="available-stacks" w:history="1">
               <w:r>
                 <w:rPr>
                   <w:rStyle w:val="Lienhypertexte"/>
@@ -15020,7 +15738,7 @@
             <w:r>
               <w:t xml:space="preserve">Azure US centre-nord, centre-sud, ouest, est. Asie de l’est, sud-est.  Europe de l’ouest, nord. </w:t>
             </w:r>
-            <w:hyperlink r:id="rId12" w:anchor="Datacenters" w:history="1">
+            <w:hyperlink r:id="rId13" w:anchor="Datacenters" w:history="1">
               <w:r>
                 <w:rPr>
                   <w:rStyle w:val="Lienhypertexte"/>
@@ -15636,30 +16354,6 @@
         <w:tc>
           <w:tcPr>
             <w:tcW w:w="1985" w:type="dxa"/>
-            <w:hideMark/>
-          </w:tcPr>
-          <w:p>
-            <w:pPr>
-              <w:ind w:firstLine="0"/>
-              <w:jc w:val="both"/>
-              <w:cnfStyle w:val="000000000000" w:firstRow="0" w:lastRow="0" w:firstColumn="0" w:lastColumn="0" w:oddVBand="0" w:evenVBand="0" w:oddHBand="0" w:evenHBand="0" w:firstRowFirstColumn="0" w:firstRowLastColumn="0" w:lastRowFirstColumn="0" w:lastRowLastColumn="0"/>
-            </w:pPr>
-            <w:r>
-              <w:t xml:space="preserve">99,95% </w:t>
-            </w:r>
-            <w:hyperlink r:id="rId13" w:history="1">
-              <w:r>
-                <w:rPr>
-                  <w:rStyle w:val="Lienhypertexte"/>
-                </w:rPr>
-                <w:t>*</w:t>
-              </w:r>
-            </w:hyperlink>
-          </w:p>
-        </w:tc>
-        <w:tc>
-          <w:tcPr>
-            <w:tcW w:w="1842" w:type="dxa"/>
             <w:hideMark/>
           </w:tcPr>
           <w:p>
@@ -15683,7 +16377,7 @@
         </w:tc>
         <w:tc>
           <w:tcPr>
-            <w:tcW w:w="2268" w:type="dxa"/>
+            <w:tcW w:w="1842" w:type="dxa"/>
             <w:hideMark/>
           </w:tcPr>
           <w:p>
@@ -15693,23 +16387,7 @@
               <w:cnfStyle w:val="000000000000" w:firstRow="0" w:lastRow="0" w:firstColumn="0" w:lastColumn="0" w:oddVBand="0" w:evenVBand="0" w:oddHBand="0" w:evenHBand="0" w:firstRowFirstColumn="0" w:firstRowLastColumn="0" w:lastRowFirstColumn="0" w:lastRowLastColumn="0"/>
             </w:pPr>
             <w:r>
-              <w:t>99,9% (à travers le support Premium)</w:t>
-            </w:r>
-          </w:p>
-        </w:tc>
-        <w:tc>
-          <w:tcPr>
-            <w:tcW w:w="1843" w:type="dxa"/>
-            <w:hideMark/>
-          </w:tcPr>
-          <w:p>
-            <w:pPr>
-              <w:ind w:firstLine="0"/>
-              <w:jc w:val="both"/>
-              <w:cnfStyle w:val="000000000000" w:firstRow="0" w:lastRow="0" w:firstColumn="0" w:lastColumn="0" w:oddVBand="0" w:evenVBand="0" w:oddHBand="0" w:evenHBand="0" w:firstRowFirstColumn="0" w:firstRowLastColumn="0" w:lastRowFirstColumn="0" w:lastRowLastColumn="0"/>
-            </w:pPr>
-            <w:r>
-              <w:t xml:space="preserve">100% </w:t>
+              <w:t xml:space="preserve">99,95% </w:t>
             </w:r>
             <w:hyperlink r:id="rId15" w:history="1">
               <w:r>
@@ -15723,7 +16401,7 @@
         </w:tc>
         <w:tc>
           <w:tcPr>
-            <w:tcW w:w="1701" w:type="dxa"/>
+            <w:tcW w:w="2268" w:type="dxa"/>
             <w:hideMark/>
           </w:tcPr>
           <w:p>
@@ -15733,13 +16411,13 @@
               <w:cnfStyle w:val="000000000000" w:firstRow="0" w:lastRow="0" w:firstColumn="0" w:lastColumn="0" w:oddVBand="0" w:evenVBand="0" w:oddHBand="0" w:evenHBand="0" w:firstRowFirstColumn="0" w:firstRowLastColumn="0" w:lastRowFirstColumn="0" w:lastRowLastColumn="0"/>
             </w:pPr>
             <w:r>
-              <w:t>99,95%</w:t>
-            </w:r>
-          </w:p>
-        </w:tc>
-        <w:tc>
-          <w:tcPr>
-            <w:tcW w:w="1701" w:type="dxa"/>
+              <w:t>99,9% (à travers le support Premium)</w:t>
+            </w:r>
+          </w:p>
+        </w:tc>
+        <w:tc>
+          <w:tcPr>
+            <w:tcW w:w="1843" w:type="dxa"/>
             <w:hideMark/>
           </w:tcPr>
           <w:p>
@@ -15749,63 +16427,7 @@
               <w:cnfStyle w:val="000000000000" w:firstRow="0" w:lastRow="0" w:firstColumn="0" w:lastColumn="0" w:oddVBand="0" w:evenVBand="0" w:oddHBand="0" w:evenHBand="0" w:firstRowFirstColumn="0" w:firstRowLastColumn="0" w:lastRowFirstColumn="0" w:lastRowLastColumn="0"/>
             </w:pPr>
             <w:r>
-              <w:t>Haute disponibilité et auto-recouvrement des applications</w:t>
-            </w:r>
-          </w:p>
-        </w:tc>
-        <w:tc>
-          <w:tcPr>
-            <w:tcW w:w="1701" w:type="dxa"/>
-            <w:hideMark/>
-          </w:tcPr>
-          <w:p>
-            <w:pPr>
-              <w:ind w:firstLine="0"/>
-              <w:jc w:val="both"/>
-              <w:cnfStyle w:val="000000000000" w:firstRow="0" w:lastRow="0" w:firstColumn="0" w:lastColumn="0" w:oddVBand="0" w:evenVBand="0" w:oddHBand="0" w:evenHBand="0" w:firstRowFirstColumn="0" w:firstRowLastColumn="0" w:lastRowFirstColumn="0" w:lastRowLastColumn="0"/>
-            </w:pPr>
-            <w:r>
-              <w:t>24/7/365</w:t>
-            </w:r>
-          </w:p>
-        </w:tc>
-      </w:tr>
-      <w:tr>
-        <w:trPr>
-          <w:cnfStyle w:val="000000100000" w:firstRow="0" w:lastRow="0" w:firstColumn="0" w:lastColumn="0" w:oddVBand="0" w:evenVBand="0" w:oddHBand="1" w:evenHBand="0" w:firstRowFirstColumn="0" w:firstRowLastColumn="0" w:lastRowFirstColumn="0" w:lastRowLastColumn="0"/>
-        </w:trPr>
-        <w:tc>
-          <w:tcPr>
-            <w:cnfStyle w:val="001000000000" w:firstRow="0" w:lastRow="0" w:firstColumn="1" w:lastColumn="0" w:oddVBand="0" w:evenVBand="0" w:oddHBand="0" w:evenHBand="0" w:firstRowFirstColumn="0" w:firstRowLastColumn="0" w:lastRowFirstColumn="0" w:lastRowLastColumn="0"/>
-            <w:tcW w:w="2410" w:type="dxa"/>
-            <w:hideMark/>
-          </w:tcPr>
-          <w:p>
-            <w:pPr>
-              <w:ind w:firstLine="0"/>
-            </w:pPr>
-            <w:r>
-              <w:t>Sécurité des données</w:t>
-            </w:r>
-          </w:p>
-        </w:tc>
-        <w:tc>
-          <w:tcPr>
-            <w:tcW w:w="2127" w:type="dxa"/>
-            <w:hideMark/>
-          </w:tcPr>
-          <w:p>
-            <w:pPr>
-              <w:ind w:firstLine="0"/>
-              <w:jc w:val="both"/>
-              <w:cnfStyle w:val="000000100000" w:firstRow="0" w:lastRow="0" w:firstColumn="0" w:lastColumn="0" w:oddVBand="0" w:evenVBand="0" w:oddHBand="1" w:evenHBand="0" w:firstRowFirstColumn="0" w:firstRowLastColumn="0" w:lastRowFirstColumn="0" w:lastRowLastColumn="0"/>
-            </w:pPr>
-            <w:r>
-              <w:t xml:space="preserve">Les applications s’exécutent dans des </w:t>
-            </w:r>
-            <w:r>
-              <w:lastRenderedPageBreak/>
-              <w:t xml:space="preserve">environnements séparés. Les données sont stockées dans des BDs d’accès contrôlées. </w:t>
+              <w:t xml:space="preserve">100% </w:t>
             </w:r>
             <w:hyperlink r:id="rId16" w:history="1">
               <w:r>
@@ -15819,6 +16441,102 @@
         </w:tc>
         <w:tc>
           <w:tcPr>
+            <w:tcW w:w="1701" w:type="dxa"/>
+            <w:hideMark/>
+          </w:tcPr>
+          <w:p>
+            <w:pPr>
+              <w:ind w:firstLine="0"/>
+              <w:jc w:val="both"/>
+              <w:cnfStyle w:val="000000000000" w:firstRow="0" w:lastRow="0" w:firstColumn="0" w:lastColumn="0" w:oddVBand="0" w:evenVBand="0" w:oddHBand="0" w:evenHBand="0" w:firstRowFirstColumn="0" w:firstRowLastColumn="0" w:lastRowFirstColumn="0" w:lastRowLastColumn="0"/>
+            </w:pPr>
+            <w:r>
+              <w:t>99,95%</w:t>
+            </w:r>
+          </w:p>
+        </w:tc>
+        <w:tc>
+          <w:tcPr>
+            <w:tcW w:w="1701" w:type="dxa"/>
+            <w:hideMark/>
+          </w:tcPr>
+          <w:p>
+            <w:pPr>
+              <w:ind w:firstLine="0"/>
+              <w:jc w:val="both"/>
+              <w:cnfStyle w:val="000000000000" w:firstRow="0" w:lastRow="0" w:firstColumn="0" w:lastColumn="0" w:oddVBand="0" w:evenVBand="0" w:oddHBand="0" w:evenHBand="0" w:firstRowFirstColumn="0" w:firstRowLastColumn="0" w:lastRowFirstColumn="0" w:lastRowLastColumn="0"/>
+            </w:pPr>
+            <w:r>
+              <w:t>Haute disponibilité et auto-recouvrement des applications</w:t>
+            </w:r>
+          </w:p>
+        </w:tc>
+        <w:tc>
+          <w:tcPr>
+            <w:tcW w:w="1701" w:type="dxa"/>
+            <w:hideMark/>
+          </w:tcPr>
+          <w:p>
+            <w:pPr>
+              <w:ind w:firstLine="0"/>
+              <w:jc w:val="both"/>
+              <w:cnfStyle w:val="000000000000" w:firstRow="0" w:lastRow="0" w:firstColumn="0" w:lastColumn="0" w:oddVBand="0" w:evenVBand="0" w:oddHBand="0" w:evenHBand="0" w:firstRowFirstColumn="0" w:firstRowLastColumn="0" w:lastRowFirstColumn="0" w:lastRowLastColumn="0"/>
+            </w:pPr>
+            <w:r>
+              <w:t>24/7/365</w:t>
+            </w:r>
+          </w:p>
+        </w:tc>
+      </w:tr>
+      <w:tr>
+        <w:trPr>
+          <w:cnfStyle w:val="000000100000" w:firstRow="0" w:lastRow="0" w:firstColumn="0" w:lastColumn="0" w:oddVBand="0" w:evenVBand="0" w:oddHBand="1" w:evenHBand="0" w:firstRowFirstColumn="0" w:firstRowLastColumn="0" w:lastRowFirstColumn="0" w:lastRowLastColumn="0"/>
+        </w:trPr>
+        <w:tc>
+          <w:tcPr>
+            <w:cnfStyle w:val="001000000000" w:firstRow="0" w:lastRow="0" w:firstColumn="1" w:lastColumn="0" w:oddVBand="0" w:evenVBand="0" w:oddHBand="0" w:evenHBand="0" w:firstRowFirstColumn="0" w:firstRowLastColumn="0" w:lastRowFirstColumn="0" w:lastRowLastColumn="0"/>
+            <w:tcW w:w="2410" w:type="dxa"/>
+            <w:hideMark/>
+          </w:tcPr>
+          <w:p>
+            <w:pPr>
+              <w:ind w:firstLine="0"/>
+            </w:pPr>
+            <w:r>
+              <w:t>Sécurité des données</w:t>
+            </w:r>
+          </w:p>
+        </w:tc>
+        <w:tc>
+          <w:tcPr>
+            <w:tcW w:w="2127" w:type="dxa"/>
+            <w:hideMark/>
+          </w:tcPr>
+          <w:p>
+            <w:pPr>
+              <w:ind w:firstLine="0"/>
+              <w:jc w:val="both"/>
+              <w:cnfStyle w:val="000000100000" w:firstRow="0" w:lastRow="0" w:firstColumn="0" w:lastColumn="0" w:oddVBand="0" w:evenVBand="0" w:oddHBand="1" w:evenHBand="0" w:firstRowFirstColumn="0" w:firstRowLastColumn="0" w:lastRowFirstColumn="0" w:lastRowLastColumn="0"/>
+            </w:pPr>
+            <w:r>
+              <w:t xml:space="preserve">Les applications s’exécutent dans des </w:t>
+            </w:r>
+            <w:r>
+              <w:lastRenderedPageBreak/>
+              <w:t xml:space="preserve">environnements séparés. Les données sont stockées dans des BDs d’accès contrôlées. </w:t>
+            </w:r>
+            <w:hyperlink r:id="rId17" w:history="1">
+              <w:r>
+                <w:rPr>
+                  <w:rStyle w:val="Lienhypertexte"/>
+                </w:rPr>
+                <w:t>*</w:t>
+              </w:r>
+            </w:hyperlink>
+          </w:p>
+        </w:tc>
+        <w:tc>
+          <w:tcPr>
             <w:tcW w:w="1984" w:type="dxa"/>
           </w:tcPr>
           <w:p>
@@ -15903,7 +16621,7 @@
               <w:jc w:val="both"/>
               <w:cnfStyle w:val="000000100000" w:firstRow="0" w:lastRow="0" w:firstColumn="0" w:lastColumn="0" w:oddVBand="0" w:evenVBand="0" w:oddHBand="1" w:evenHBand="0" w:firstRowFirstColumn="0" w:firstRowLastColumn="0" w:lastRowFirstColumn="0" w:lastRowLastColumn="0"/>
             </w:pPr>
-            <w:hyperlink r:id="rId17" w:history="1">
+            <w:hyperlink r:id="rId18" w:history="1">
               <w:r>
                 <w:rPr>
                   <w:rStyle w:val="Lienhypertexte"/>
@@ -16230,7 +16948,7 @@
             <w:r>
               <w:t xml:space="preserve">Développement, local et  production </w:t>
             </w:r>
-            <w:hyperlink r:id="rId18" w:anchor="HApplicationEnvironments" w:history="1">
+            <w:hyperlink r:id="rId19" w:anchor="HApplicationEnvironments" w:history="1">
               <w:r>
                 <w:rPr>
                   <w:rStyle w:val="Lienhypertexte"/>
@@ -17161,7 +17879,7 @@
             <w:r>
               <w:t xml:space="preserve">Oui </w:t>
             </w:r>
-            <w:hyperlink r:id="rId19" w:anchor="routing" w:history="1">
+            <w:hyperlink r:id="rId20" w:anchor="routing" w:history="1">
               <w:r>
                 <w:rPr>
                   <w:rStyle w:val="Lienhypertexte"/>
@@ -17597,7 +18315,7 @@
             <w:r>
               <w:t xml:space="preserve">Oui avec quelques modules complémentaires </w:t>
             </w:r>
-            <w:hyperlink r:id="rId20" w:history="1">
+            <w:hyperlink r:id="rId21" w:history="1">
               <w:r>
                 <w:rPr>
                   <w:rStyle w:val="Lienhypertexte"/>
@@ -18515,7 +19233,7 @@
               <w:jc w:val="both"/>
               <w:cnfStyle w:val="000000100000" w:firstRow="0" w:lastRow="0" w:firstColumn="0" w:lastColumn="0" w:oddVBand="0" w:evenVBand="0" w:oddHBand="1" w:evenHBand="0" w:firstRowFirstColumn="0" w:firstRowLastColumn="0" w:lastRowFirstColumn="0" w:lastRowLastColumn="0"/>
             </w:pPr>
-            <w:hyperlink r:id="rId21" w:history="1">
+            <w:hyperlink r:id="rId22" w:history="1">
               <w:r>
                 <w:rPr>
                   <w:rStyle w:val="Lienhypertexte"/>
@@ -18562,7 +19280,7 @@
             <w:r>
               <w:t xml:space="preserve">Le prix dépend de plusieurs facteurs : nombre et taille des serveurs, support technique, bande passante, nombre de backups. </w:t>
             </w:r>
-            <w:hyperlink r:id="rId22" w:history="1">
+            <w:hyperlink r:id="rId23" w:history="1">
               <w:r>
                 <w:rPr>
                   <w:rStyle w:val="Lienhypertexte"/>
@@ -18992,7 +19710,7 @@
           <w:rFonts w:asciiTheme="minorHAnsi" w:hAnsiTheme="minorHAnsi"/>
         </w:rPr>
       </w:pPr>
-      <w:bookmarkStart w:id="25" w:name="_Toc360190205"/>
+      <w:bookmarkStart w:id="25" w:name="_Toc360197159"/>
       <w:r>
         <w:rPr>
           <w:rFonts w:asciiTheme="minorHAnsi" w:hAnsiTheme="minorHAnsi"/>
@@ -25906,7 +26624,7 @@
           <w:rFonts w:asciiTheme="minorHAnsi" w:hAnsiTheme="minorHAnsi"/>
         </w:rPr>
       </w:pPr>
-      <w:bookmarkStart w:id="26" w:name="_Toc360190206"/>
+      <w:bookmarkStart w:id="26" w:name="_Toc360197160"/>
       <w:r>
         <w:rPr>
           <w:rFonts w:asciiTheme="minorHAnsi" w:hAnsiTheme="minorHAnsi"/>
@@ -26014,42 +26732,6 @@
             <w:r>
               <w:t xml:space="preserve">Heroku </w:t>
             </w:r>
-            <w:hyperlink r:id="rId23" w:history="1">
-              <w:r>
-                <w:rPr>
-                  <w:rStyle w:val="Lienhypertexte"/>
-                </w:rPr>
-                <w:t>*</w:t>
-              </w:r>
-            </w:hyperlink>
-          </w:p>
-        </w:tc>
-        <w:tc>
-          <w:tcPr>
-            <w:tcW w:w="1984" w:type="dxa"/>
-            <w:hideMark/>
-          </w:tcPr>
-          <w:p>
-            <w:pPr>
-              <w:cnfStyle w:val="000000100000" w:firstRow="0" w:lastRow="0" w:firstColumn="0" w:lastColumn="0" w:oddVBand="0" w:evenVBand="0" w:oddHBand="1" w:evenHBand="0" w:firstRowFirstColumn="0" w:firstRowLastColumn="0" w:lastRowFirstColumn="0" w:lastRowLastColumn="0"/>
-            </w:pPr>
-            <w:r>
-              <w:t>CloudFoundry</w:t>
-            </w:r>
-          </w:p>
-        </w:tc>
-        <w:tc>
-          <w:tcPr>
-            <w:tcW w:w="1985" w:type="dxa"/>
-            <w:hideMark/>
-          </w:tcPr>
-          <w:p>
-            <w:pPr>
-              <w:cnfStyle w:val="000000100000" w:firstRow="0" w:lastRow="0" w:firstColumn="0" w:lastColumn="0" w:oddVBand="0" w:evenVBand="0" w:oddHBand="1" w:evenHBand="0" w:firstRowFirstColumn="0" w:firstRowLastColumn="0" w:lastRowFirstColumn="0" w:lastRowLastColumn="0"/>
-            </w:pPr>
-            <w:r>
-              <w:t xml:space="preserve">CloudBees </w:t>
-            </w:r>
             <w:hyperlink r:id="rId24" w:history="1">
               <w:r>
                 <w:rPr>
@@ -26070,6 +26752,42 @@
               <w:cnfStyle w:val="000000100000" w:firstRow="0" w:lastRow="0" w:firstColumn="0" w:lastColumn="0" w:oddVBand="0" w:evenVBand="0" w:oddHBand="1" w:evenHBand="0" w:firstRowFirstColumn="0" w:firstRowLastColumn="0" w:lastRowFirstColumn="0" w:lastRowLastColumn="0"/>
             </w:pPr>
             <w:r>
+              <w:t>CloudFoundry</w:t>
+            </w:r>
+          </w:p>
+        </w:tc>
+        <w:tc>
+          <w:tcPr>
+            <w:tcW w:w="1985" w:type="dxa"/>
+            <w:hideMark/>
+          </w:tcPr>
+          <w:p>
+            <w:pPr>
+              <w:cnfStyle w:val="000000100000" w:firstRow="0" w:lastRow="0" w:firstColumn="0" w:lastColumn="0" w:oddVBand="0" w:evenVBand="0" w:oddHBand="1" w:evenHBand="0" w:firstRowFirstColumn="0" w:firstRowLastColumn="0" w:lastRowFirstColumn="0" w:lastRowLastColumn="0"/>
+            </w:pPr>
+            <w:r>
+              <w:t xml:space="preserve">CloudBees </w:t>
+            </w:r>
+            <w:hyperlink r:id="rId25" w:history="1">
+              <w:r>
+                <w:rPr>
+                  <w:rStyle w:val="Lienhypertexte"/>
+                </w:rPr>
+                <w:t>*</w:t>
+              </w:r>
+            </w:hyperlink>
+          </w:p>
+        </w:tc>
+        <w:tc>
+          <w:tcPr>
+            <w:tcW w:w="1984" w:type="dxa"/>
+            <w:hideMark/>
+          </w:tcPr>
+          <w:p>
+            <w:pPr>
+              <w:cnfStyle w:val="000000100000" w:firstRow="0" w:lastRow="0" w:firstColumn="0" w:lastColumn="0" w:oddVBand="0" w:evenVBand="0" w:oddHBand="1" w:evenHBand="0" w:firstRowFirstColumn="0" w:firstRowLastColumn="0" w:lastRowFirstColumn="0" w:lastRowLastColumn="0"/>
+            </w:pPr>
+            <w:r>
               <w:t>OpenShift</w:t>
             </w:r>
           </w:p>
@@ -28999,7 +29717,7 @@
           <w:rFonts w:asciiTheme="minorHAnsi" w:hAnsiTheme="minorHAnsi"/>
         </w:rPr>
       </w:pPr>
-      <w:bookmarkStart w:id="27" w:name="_Toc360190207"/>
+      <w:bookmarkStart w:id="27" w:name="_Toc360197161"/>
       <w:r>
         <w:rPr>
           <w:rFonts w:asciiTheme="minorHAnsi" w:hAnsiTheme="minorHAnsi"/>
@@ -32018,7 +32736,7 @@
                 <w:color w:val="000000"/>
               </w:rPr>
             </w:pPr>
-            <w:bookmarkStart w:id="28" w:name="_Toc360190208"/>
+            <w:bookmarkStart w:id="28" w:name="_Toc360197162"/>
             <w:r>
               <w:rPr>
                 <w:rFonts w:ascii="Arial" w:hAnsi="Arial" w:cs="Arial"/>
@@ -33933,6 +34651,103 @@
       </w:pPr>
     </w:p>
     <w:p/>
+    <w:p/>
+    <w:p>
+      <w:pPr>
+        <w:pStyle w:val="Titre1"/>
+      </w:pPr>
+      <w:bookmarkStart w:id="29" w:name="_Toc360197163"/>
+      <w:r>
+        <w:t>Conclusion</w:t>
+      </w:r>
+      <w:bookmarkEnd w:id="29"/>
+    </w:p>
+    <w:p>
+      <w:pPr>
+        <w:ind w:firstLine="0"/>
+        <w:jc w:val="both"/>
+      </w:pPr>
+      <w:r>
+        <w:t xml:space="preserve">Complexité de comparaison </w:t>
+      </w:r>
+      <w:r>
+        <w:t xml:space="preserve">des offres </w:t>
+      </w:r>
+      <w:r>
+        <w:t>cloud car les offres varient en fonctions des ressources allouées,</w:t>
+      </w:r>
+      <w:r>
+        <w:t xml:space="preserve"> le type d’application, </w:t>
+      </w:r>
+      <w:r>
+        <w:t xml:space="preserve"> la manière de gérer le cycle de vie d’une application, les services supplémentaires offerts, le mode de scalabilité, et tout un tas d’options</w:t>
+      </w:r>
+      <w:r>
+        <w:t xml:space="preserve">. </w:t>
+      </w:r>
+      <w:r>
+        <w:t xml:space="preserve"> Pour être sûr d’</w:t>
+      </w:r>
+      <w:r>
+        <w:t xml:space="preserve">utiliser la </w:t>
+      </w:r>
+      <w:r>
+        <w:t>meilleure</w:t>
+      </w:r>
+      <w:r>
+        <w:t xml:space="preserve"> plateforme</w:t>
+      </w:r>
+      <w:r>
+        <w:t xml:space="preserve">, à partir d’un type d’application, cibler les plateformes pouvant le contenir, comparer en fonction des ressources mémoire CPU consommées dans le temps et services complémentaires </w:t>
+      </w:r>
+      <w:r>
+        <w:t xml:space="preserve">souhaités, et enfin, procéder à une </w:t>
+      </w:r>
+      <w:r>
+        <w:t>élimination</w:t>
+      </w:r>
+      <w:r>
+        <w:t xml:space="preserve">  en fonction du coût.</w:t>
+      </w:r>
+    </w:p>
+    <w:p>
+      <w:pPr>
+        <w:ind w:firstLine="0"/>
+        <w:jc w:val="both"/>
+      </w:pPr>
+    </w:p>
+    <w:p>
+      <w:pPr>
+        <w:ind w:firstLine="0"/>
+        <w:jc w:val="both"/>
+      </w:pPr>
+      <w:r>
+        <w:t>Intérêt</w:t>
+      </w:r>
+      <w:r>
+        <w:t>s</w:t>
+      </w:r>
+      <w:r>
+        <w:t>.</w:t>
+      </w:r>
+      <w:r>
+        <w:t xml:space="preserve"> </w:t>
+      </w:r>
+      <w:r>
+        <w:t>Utilisation du cloud dans le monde :</w:t>
+      </w:r>
+      <w:r>
+        <w:t xml:space="preserve"> </w:t>
+      </w:r>
+      <w:hyperlink r:id="rId26" w:history="1">
+        <w:r>
+          <w:rPr>
+            <w:rStyle w:val="Lienhypertexte"/>
+          </w:rPr>
+          <w:t>file:///C:/Users/idiallo.stage/Documents/doc/sources/Gartner%20Says%20Worldwide%20Platform%20as%20a%20Service%20Revenue%20Is%20on%20Pace%20to%20Reach%20$1.2%20Billion.htm</w:t>
+        </w:r>
+      </w:hyperlink>
+    </w:p>
     <w:sectPr>
       <w:type w:val="continuous"/>
       <w:pgSz w:w="11906" w:h="16838"/>
@@ -43168,7 +43983,7 @@
 </file>
 
 <file path=customXml/itemProps1.xml><?xml version="1.0" encoding="utf-8"?>
-<ds:datastoreItem xmlns:ds="http://schemas.openxmlformats.org/officeDocument/2006/customXml" ds:itemID="{3A1E17CB-CB41-4751-8978-5AF9F886AA77}">
+<ds:datastoreItem xmlns:ds="http://schemas.openxmlformats.org/officeDocument/2006/customXml" ds:itemID="{E426AE69-79CB-4F87-A829-7B7449A029B1}">
   <ds:schemaRefs>
     <ds:schemaRef ds:uri="http://schemas.openxmlformats.org/officeDocument/2006/bibliography"/>
   </ds:schemaRefs>

</xml_diff>